<commit_message>
Finished programs for chapter 2 except 26
</commit_message>
<xml_diff>
--- a/Chapter2/Chapter2Solutions.docx
+++ b/Chapter2/Chapter2Solutions.docx
@@ -2050,7 +2050,7 @@
             <v:fill color2="black"/>
             <v:imagedata r:id="rId6" o:title=""/>
           </v:shape>
-          <o:OLEObject Type="Embed" ProgID="Equation.3" ShapeID="_x0000_i1025" DrawAspect="Content" ObjectID="_1483189719" r:id="rId7"/>
+          <o:OLEObject Type="Embed" ProgID="Equation.3" ShapeID="_x0000_i1025" DrawAspect="Content" ObjectID="_1484052896" r:id="rId7"/>
         </w:object>
       </w:r>
       <w:r>
@@ -2598,8 +2598,4205 @@
       <w:pPr>
         <w:spacing w:after="0"/>
       </w:pPr>
+      <w:r>
+        <w:t>&lt;!DOCTYPE html&gt;</w:t>
+      </w:r>
+    </w:p>
+    <w:p>
+      <w:pPr>
+        <w:spacing w:after="0"/>
+      </w:pPr>
+      <w:r>
+        <w:t>&lt;html&gt;</w:t>
+      </w:r>
+    </w:p>
+    <w:p>
+      <w:pPr>
+        <w:spacing w:after="0"/>
+      </w:pPr>
+      <w:r>
+        <w:tab/>
+        <w:t>&lt;head&gt;</w:t>
+      </w:r>
+    </w:p>
+    <w:p>
+      <w:pPr>
+        <w:spacing w:after="0"/>
+      </w:pPr>
+      <w:r>
+        <w:tab/>
+      </w:r>
+      <w:r>
+        <w:tab/>
+        <w:t>&lt;meta charset="utf-8"&gt;</w:t>
+      </w:r>
+    </w:p>
+    <w:p>
+      <w:pPr>
+        <w:spacing w:after="0"/>
+      </w:pPr>
+      <w:r>
+        <w:tab/>
+      </w:r>
+      <w:r>
+        <w:tab/>
+        <w:t>&lt;title&gt;Question 2.6&lt;/title&gt;</w:t>
+      </w:r>
+    </w:p>
+    <w:p>
+      <w:pPr>
+        <w:spacing w:after="0"/>
+      </w:pPr>
+      <w:r>
+        <w:tab/>
+      </w:r>
+      <w:r>
+        <w:tab/>
+        <w:t>&lt;script type="text/javascript"&gt;</w:t>
+      </w:r>
+    </w:p>
+    <w:p>
+      <w:pPr>
+        <w:spacing w:after="0"/>
+      </w:pPr>
+      <w:r>
+        <w:tab/>
+      </w:r>
+      <w:r>
+        <w:tab/>
+        <w:t>function chartMethod(){</w:t>
+      </w:r>
+    </w:p>
+    <w:p>
+      <w:pPr>
+        <w:spacing w:after="0"/>
+      </w:pPr>
+      <w:r>
+        <w:tab/>
+      </w:r>
+      <w:r>
+        <w:tab/>
+      </w:r>
+      <w:r>
+        <w:tab/>
+        <w:t>document.write("&lt;table&gt;&lt;tr&gt;&lt;td&gt;Number&amp;nbsp&lt;/td&gt;&lt;td&gt;4Power&amp;nbsp&lt;/td&gt;&lt;td&gt;Current Sum&lt;/td&gt;&lt;/tr&gt;");</w:t>
+      </w:r>
+    </w:p>
+    <w:p>
+      <w:pPr>
+        <w:spacing w:after="0"/>
+      </w:pPr>
+    </w:p>
+    <w:p>
+      <w:pPr>
+        <w:spacing w:after="0"/>
+      </w:pPr>
+      <w:r>
+        <w:tab/>
+      </w:r>
+      <w:r>
+        <w:tab/>
+      </w:r>
+      <w:r>
+        <w:tab/>
+        <w:t>var sum = 0;</w:t>
+      </w:r>
+    </w:p>
+    <w:p>
+      <w:pPr>
+        <w:spacing w:after="0"/>
+      </w:pPr>
+    </w:p>
+    <w:p>
+      <w:pPr>
+        <w:spacing w:after="0"/>
+      </w:pPr>
+      <w:r>
+        <w:tab/>
+      </w:r>
+      <w:r>
+        <w:tab/>
+      </w:r>
+      <w:r>
+        <w:tab/>
+        <w:t>for(var i = 1; i &lt;= 100; i++){</w:t>
+      </w:r>
+    </w:p>
+    <w:p>
+      <w:pPr>
+        <w:spacing w:after="0"/>
+      </w:pPr>
+      <w:r>
+        <w:tab/>
+      </w:r>
+      <w:r>
+        <w:tab/>
+      </w:r>
+      <w:r>
+        <w:tab/>
+      </w:r>
+      <w:r>
+        <w:tab/>
+        <w:t>document.write("&lt;tr&gt;&lt;td&gt;" + i + "&lt;/td&gt;");</w:t>
+      </w:r>
+    </w:p>
+    <w:p>
+      <w:pPr>
+        <w:spacing w:after="0"/>
+      </w:pPr>
+      <w:r>
+        <w:tab/>
+      </w:r>
+      <w:r>
+        <w:tab/>
+      </w:r>
+      <w:r>
+        <w:tab/>
+      </w:r>
+      <w:r>
+        <w:tab/>
+        <w:t>var fourth = i*i*i*i;</w:t>
+      </w:r>
+    </w:p>
+    <w:p>
+      <w:pPr>
+        <w:spacing w:after="0"/>
+      </w:pPr>
+      <w:r>
+        <w:tab/>
+      </w:r>
+      <w:r>
+        <w:tab/>
+      </w:r>
+      <w:r>
+        <w:tab/>
+      </w:r>
+      <w:r>
+        <w:tab/>
+        <w:t>document.write("&lt;td&gt;" + fourth + "&lt;/td&gt;");</w:t>
+      </w:r>
+    </w:p>
+    <w:p>
+      <w:pPr>
+        <w:spacing w:after="0"/>
+      </w:pPr>
+      <w:r>
+        <w:tab/>
+      </w:r>
+      <w:r>
+        <w:tab/>
+      </w:r>
+      <w:r>
+        <w:tab/>
+      </w:r>
+      <w:r>
+        <w:tab/>
+        <w:t>sum = sum + fourth;</w:t>
+      </w:r>
+    </w:p>
+    <w:p>
+      <w:pPr>
+        <w:spacing w:after="0"/>
+      </w:pPr>
+      <w:r>
+        <w:tab/>
+      </w:r>
+      <w:r>
+        <w:tab/>
+      </w:r>
+      <w:r>
+        <w:tab/>
+      </w:r>
+      <w:r>
+        <w:tab/>
+        <w:t>document.write("&lt;td&gt;" + sum + "&lt;/td&gt;&lt;/tr&gt;");</w:t>
+      </w:r>
+    </w:p>
+    <w:p>
+      <w:pPr>
+        <w:spacing w:after="0"/>
+      </w:pPr>
+      <w:r>
+        <w:tab/>
+      </w:r>
+      <w:r>
+        <w:tab/>
+      </w:r>
+      <w:r>
+        <w:tab/>
+        <w:t>}</w:t>
+      </w:r>
+    </w:p>
+    <w:p>
+      <w:pPr>
+        <w:spacing w:after="0"/>
+      </w:pPr>
+      <w:r>
+        <w:tab/>
+      </w:r>
+      <w:r>
+        <w:tab/>
+        <w:t>}</w:t>
+      </w:r>
+    </w:p>
+    <w:p>
+      <w:pPr>
+        <w:spacing w:after="0"/>
+      </w:pPr>
+      <w:r>
+        <w:tab/>
+      </w:r>
+      <w:r>
+        <w:tab/>
+        <w:t>&lt;/script&gt;</w:t>
+      </w:r>
+    </w:p>
+    <w:p>
+      <w:pPr>
+        <w:spacing w:after="0"/>
+      </w:pPr>
+      <w:r>
+        <w:tab/>
+        <w:t>&lt;/head&gt;</w:t>
+      </w:r>
+    </w:p>
+    <w:p>
+      <w:pPr>
+        <w:spacing w:after="0"/>
+      </w:pPr>
+      <w:r>
+        <w:tab/>
+        <w:t>&lt;body onload="chartMethod()"&gt;</w:t>
+      </w:r>
+    </w:p>
+    <w:p>
+      <w:pPr>
+        <w:spacing w:after="0"/>
+      </w:pPr>
+      <w:r>
+        <w:tab/>
+      </w:r>
+      <w:r>
+        <w:tab/>
+        <w:t>&lt;h1&gt;The Chart Method&lt;/h1&gt;&lt;br/&gt;</w:t>
+      </w:r>
+    </w:p>
+    <w:p>
+      <w:pPr>
+        <w:spacing w:after="0"/>
+      </w:pPr>
+      <w:r>
+        <w:tab/>
+        <w:t>&lt;/body&gt;</w:t>
+      </w:r>
+    </w:p>
+    <w:p>
+      <w:pPr>
+        <w:spacing w:after="0"/>
+      </w:pPr>
+      <w:r>
+        <w:t>&lt;/html&gt;</w:t>
+      </w:r>
+    </w:p>
+    <w:p>
+      <w:r>
+        <w:br w:type="page"/>
+      </w:r>
+    </w:p>
+    <w:p>
+      <w:pPr>
+        <w:spacing w:after="0"/>
+      </w:pPr>
+      <w:r>
+        <w:lastRenderedPageBreak/>
+        <w:t>8.</w:t>
+      </w:r>
+      <w:r>
+        <w:tab/>
+        <w:t>Repeat the previous exercise using the summation laws given by formulas (1) and (2). How will you handle cn + d? Which program is faster for large values of N?</w:t>
+      </w:r>
+    </w:p>
+    <w:p>
+      <w:pPr>
+        <w:spacing w:after="0"/>
+      </w:pPr>
+      <w:r>
+        <w:t>&lt;!DOCTYPE html&gt;</w:t>
+      </w:r>
+    </w:p>
+    <w:p>
+      <w:pPr>
+        <w:spacing w:after="0"/>
+      </w:pPr>
+      <w:r>
+        <w:t>&lt;html&gt;</w:t>
+      </w:r>
+    </w:p>
+    <w:p>
+      <w:pPr>
+        <w:spacing w:after="0"/>
+      </w:pPr>
+      <w:r>
+        <w:tab/>
+        <w:t>&lt;head&gt;</w:t>
+      </w:r>
+    </w:p>
+    <w:p>
+      <w:pPr>
+        <w:spacing w:after="0"/>
+      </w:pPr>
+      <w:r>
+        <w:tab/>
+      </w:r>
+      <w:r>
+        <w:tab/>
+        <w:t>&lt;meta charset="utf-8"&gt;</w:t>
+      </w:r>
+    </w:p>
+    <w:p>
+      <w:pPr>
+        <w:spacing w:after="0"/>
+      </w:pPr>
+      <w:r>
+        <w:tab/>
+      </w:r>
+      <w:r>
+        <w:tab/>
+        <w:t>&lt;title&gt;Question 2.8&lt;/title&gt;</w:t>
+      </w:r>
+    </w:p>
+    <w:p>
+      <w:pPr>
+        <w:spacing w:after="0"/>
+      </w:pPr>
+      <w:r>
+        <w:tab/>
+      </w:r>
+      <w:r>
+        <w:tab/>
+        <w:t>&lt;script type="text/javascript"&gt;</w:t>
+      </w:r>
+    </w:p>
+    <w:p>
+      <w:pPr>
+        <w:spacing w:after="0"/>
+      </w:pPr>
+      <w:r>
+        <w:tab/>
+      </w:r>
+      <w:r>
+        <w:tab/>
+        <w:t>function formula(){</w:t>
+      </w:r>
+    </w:p>
+    <w:p>
+      <w:pPr>
+        <w:spacing w:after="0"/>
+      </w:pPr>
+      <w:r>
+        <w:tab/>
+      </w:r>
+      <w:r>
+        <w:tab/>
+      </w:r>
+      <w:r>
+        <w:tab/>
+        <w:t>//Variables are ment to be changed by the user</w:t>
+      </w:r>
+    </w:p>
+    <w:p>
+      <w:pPr>
+        <w:spacing w:after="0"/>
+      </w:pPr>
+      <w:r>
+        <w:tab/>
+      </w:r>
+      <w:r>
+        <w:tab/>
+      </w:r>
+      <w:r>
+        <w:tab/>
+        <w:t>var sum = 0;</w:t>
+      </w:r>
+    </w:p>
+    <w:p>
+      <w:pPr>
+        <w:spacing w:after="0"/>
+      </w:pPr>
+      <w:r>
+        <w:tab/>
+      </w:r>
+      <w:r>
+        <w:tab/>
+      </w:r>
+      <w:r>
+        <w:tab/>
+        <w:t>var a = 4;</w:t>
+      </w:r>
+    </w:p>
+    <w:p>
+      <w:pPr>
+        <w:spacing w:after="0"/>
+      </w:pPr>
+      <w:r>
+        <w:tab/>
+      </w:r>
+      <w:r>
+        <w:tab/>
+      </w:r>
+      <w:r>
+        <w:tab/>
+        <w:t>var b = 3;</w:t>
+      </w:r>
+    </w:p>
+    <w:p>
+      <w:pPr>
+        <w:spacing w:after="0"/>
+      </w:pPr>
+      <w:r>
+        <w:tab/>
+      </w:r>
+      <w:r>
+        <w:tab/>
+      </w:r>
+      <w:r>
+        <w:tab/>
+        <w:t>var c = 2;</w:t>
+      </w:r>
+    </w:p>
+    <w:p>
+      <w:pPr>
+        <w:spacing w:after="0"/>
+      </w:pPr>
+      <w:r>
+        <w:tab/>
+      </w:r>
+      <w:r>
+        <w:tab/>
+      </w:r>
+      <w:r>
+        <w:tab/>
+        <w:t>var d = 1;</w:t>
+      </w:r>
+    </w:p>
+    <w:p>
+      <w:pPr>
+        <w:spacing w:after="0"/>
+      </w:pPr>
+      <w:r>
+        <w:tab/>
+      </w:r>
+      <w:r>
+        <w:tab/>
+      </w:r>
+      <w:r>
+        <w:tab/>
+        <w:t>var n = 100;</w:t>
+      </w:r>
+    </w:p>
+    <w:p>
+      <w:pPr>
+        <w:spacing w:after="0"/>
+      </w:pPr>
+    </w:p>
+    <w:p>
+      <w:pPr>
+        <w:spacing w:after="0"/>
+      </w:pPr>
+      <w:r>
+        <w:tab/>
+      </w:r>
+      <w:r>
+        <w:tab/>
+      </w:r>
+      <w:r>
+        <w:tab/>
+        <w:t>for(var i = 1; i &lt;= n; i++){</w:t>
+      </w:r>
+    </w:p>
+    <w:p>
+      <w:pPr>
+        <w:spacing w:after="0"/>
+      </w:pPr>
+      <w:r>
+        <w:tab/>
+      </w:r>
+      <w:r>
+        <w:tab/>
+      </w:r>
+      <w:r>
+        <w:tab/>
+      </w:r>
+      <w:r>
+        <w:tab/>
+        <w:t>var total = a*power3(i) + b*power2(i) + c*i + d;</w:t>
+      </w:r>
+    </w:p>
+    <w:p>
+      <w:pPr>
+        <w:spacing w:after="0"/>
+      </w:pPr>
+      <w:r>
+        <w:tab/>
+      </w:r>
+      <w:r>
+        <w:tab/>
+      </w:r>
+      <w:r>
+        <w:tab/>
+      </w:r>
+      <w:r>
+        <w:tab/>
+        <w:t>sum = sum + total;</w:t>
+      </w:r>
+    </w:p>
+    <w:p>
+      <w:pPr>
+        <w:spacing w:after="0"/>
+      </w:pPr>
+      <w:r>
+        <w:tab/>
+      </w:r>
+      <w:r>
+        <w:tab/>
+      </w:r>
+      <w:r>
+        <w:tab/>
+        <w:t>}</w:t>
+      </w:r>
+    </w:p>
+    <w:p>
+      <w:pPr>
+        <w:spacing w:after="0"/>
+      </w:pPr>
+    </w:p>
+    <w:p>
+      <w:pPr>
+        <w:spacing w:after="0"/>
+      </w:pPr>
+      <w:r>
+        <w:tab/>
+      </w:r>
+      <w:r>
+        <w:tab/>
+      </w:r>
+      <w:r>
+        <w:tab/>
+        <w:t>document.write("The sum is " + sum);</w:t>
+      </w:r>
+    </w:p>
+    <w:p>
+      <w:pPr>
+        <w:spacing w:after="0"/>
+      </w:pPr>
+      <w:r>
+        <w:tab/>
+      </w:r>
+      <w:r>
+        <w:tab/>
+        <w:t>}</w:t>
+      </w:r>
+    </w:p>
+    <w:p>
+      <w:pPr>
+        <w:spacing w:after="0"/>
+      </w:pPr>
+    </w:p>
+    <w:p>
+      <w:pPr>
+        <w:spacing w:after="0"/>
+      </w:pPr>
+      <w:r>
+        <w:tab/>
+      </w:r>
+      <w:r>
+        <w:tab/>
+        <w:t>function power3(n){</w:t>
+      </w:r>
+    </w:p>
+    <w:p>
+      <w:pPr>
+        <w:spacing w:after="0"/>
+      </w:pPr>
+      <w:r>
+        <w:tab/>
+      </w:r>
+      <w:r>
+        <w:tab/>
+      </w:r>
+      <w:r>
+        <w:tab/>
+        <w:t xml:space="preserve">return ((n*(n+1))/2) * ((n*(n+1))/2); </w:t>
+      </w:r>
+    </w:p>
+    <w:p>
+      <w:pPr>
+        <w:spacing w:after="0"/>
+      </w:pPr>
+      <w:r>
+        <w:tab/>
+      </w:r>
+      <w:r>
+        <w:tab/>
+        <w:t>}</w:t>
+      </w:r>
+    </w:p>
+    <w:p>
+      <w:pPr>
+        <w:spacing w:after="0"/>
+      </w:pPr>
+    </w:p>
+    <w:p>
+      <w:pPr>
+        <w:spacing w:after="0"/>
+      </w:pPr>
+      <w:r>
+        <w:tab/>
+      </w:r>
+      <w:r>
+        <w:tab/>
+        <w:t>function power2(n){</w:t>
+      </w:r>
+    </w:p>
+    <w:p>
+      <w:pPr>
+        <w:spacing w:after="0"/>
+      </w:pPr>
+      <w:r>
+        <w:tab/>
+      </w:r>
+      <w:r>
+        <w:tab/>
+      </w:r>
+      <w:r>
+        <w:tab/>
+        <w:t>return((n+1)*((2*n)+1)*n)/2</w:t>
+      </w:r>
+    </w:p>
+    <w:p>
+      <w:pPr>
+        <w:spacing w:after="0"/>
+      </w:pPr>
+      <w:r>
+        <w:tab/>
+      </w:r>
+      <w:r>
+        <w:tab/>
+        <w:t>}</w:t>
+      </w:r>
+    </w:p>
+    <w:p>
+      <w:pPr>
+        <w:spacing w:after="0"/>
+      </w:pPr>
+      <w:r>
+        <w:tab/>
+      </w:r>
+      <w:r>
+        <w:tab/>
+        <w:t>&lt;/script&gt;</w:t>
+      </w:r>
+    </w:p>
+    <w:p>
+      <w:pPr>
+        <w:spacing w:after="0"/>
+      </w:pPr>
+      <w:r>
+        <w:tab/>
+        <w:t>&lt;/head&gt;</w:t>
+      </w:r>
+    </w:p>
+    <w:p>
+      <w:pPr>
+        <w:spacing w:after="0"/>
+      </w:pPr>
+      <w:r>
+        <w:tab/>
+        <w:t>&lt;body onload="formula()"&gt;</w:t>
+      </w:r>
+    </w:p>
+    <w:p>
+      <w:pPr>
+        <w:spacing w:after="0"/>
+      </w:pPr>
+      <w:r>
+        <w:tab/>
+      </w:r>
+      <w:r>
+        <w:tab/>
+        <w:t>&lt;h1&gt;Formula&lt;/h1&gt;&lt;br/&gt;</w:t>
+      </w:r>
+    </w:p>
+    <w:p>
+      <w:pPr>
+        <w:spacing w:after="0"/>
+      </w:pPr>
+      <w:r>
+        <w:tab/>
+        <w:t>&lt;/body&gt;</w:t>
+      </w:r>
+    </w:p>
+    <w:p>
+      <w:pPr>
+        <w:spacing w:after="0"/>
+      </w:pPr>
+      <w:r>
+        <w:t>&lt;/html&gt;</w:t>
+      </w:r>
+    </w:p>
+    <w:p>
+      <w:pPr>
+        <w:spacing w:after="0"/>
+      </w:pPr>
+    </w:p>
+    <w:p>
+      <w:pPr>
+        <w:spacing w:after="0"/>
+      </w:pPr>
+      <w:r>
+        <w:t>“cn” is handled by simply multiplying c*n and therefore no need for a function to solve this problem. “d” gets handled as itself as well.</w:t>
+      </w:r>
+    </w:p>
+    <w:p>
+      <w:pPr>
+        <w:spacing w:after="0"/>
+      </w:pPr>
+    </w:p>
+    <w:p>
+      <w:pPr>
+        <w:spacing w:after="0"/>
+      </w:pPr>
+      <w:r>
+        <w:t>This program is faster than the one in problem 7 since the computer only needs to compute one equation instead of looping through the same operation on different numbers.</w:t>
+      </w:r>
+    </w:p>
+    <w:p>
+      <w:pPr>
+        <w:spacing w:after="0"/>
+      </w:pPr>
+      <w:r>
+        <w:lastRenderedPageBreak/>
+        <w:t>10.</w:t>
+      </w:r>
+      <w:r>
+        <w:tab/>
+        <w:t>Show that none of the first 100 triangular numbers are the sum of two consecutive squares.</w:t>
+      </w:r>
+    </w:p>
+    <w:p>
+      <w:pPr>
+        <w:spacing w:after="0"/>
+      </w:pPr>
+    </w:p>
+    <w:p>
+      <w:pPr>
+        <w:spacing w:after="0"/>
+      </w:pPr>
+      <w:r>
+        <w:t>&lt;!DOCTYPE html&gt;</w:t>
+      </w:r>
+    </w:p>
+    <w:p>
+      <w:pPr>
+        <w:spacing w:after="0"/>
+      </w:pPr>
+      <w:r>
+        <w:t>&lt;html&gt;</w:t>
+      </w:r>
+    </w:p>
+    <w:p>
+      <w:pPr>
+        <w:spacing w:after="0"/>
+      </w:pPr>
+      <w:r>
+        <w:tab/>
+        <w:t>&lt;head&gt;</w:t>
+      </w:r>
+    </w:p>
+    <w:p>
+      <w:pPr>
+        <w:spacing w:after="0"/>
+      </w:pPr>
+      <w:r>
+        <w:tab/>
+      </w:r>
+      <w:r>
+        <w:tab/>
+        <w:t>&lt;meta charset="utf-8"&gt;</w:t>
+      </w:r>
+    </w:p>
+    <w:p>
+      <w:pPr>
+        <w:spacing w:after="0"/>
+      </w:pPr>
+      <w:r>
+        <w:tab/>
+      </w:r>
+      <w:r>
+        <w:tab/>
+        <w:t>&lt;title&gt;Question 2.8&lt;/title&gt;</w:t>
+      </w:r>
+    </w:p>
+    <w:p>
+      <w:pPr>
+        <w:spacing w:after="0"/>
+      </w:pPr>
+      <w:r>
+        <w:tab/>
+      </w:r>
+      <w:r>
+        <w:tab/>
+        <w:t>&lt;script type="text/javascript"&gt;</w:t>
+      </w:r>
+    </w:p>
+    <w:p>
+      <w:pPr>
+        <w:spacing w:after="0"/>
+      </w:pPr>
+      <w:r>
+        <w:tab/>
+      </w:r>
+      <w:r>
+        <w:tab/>
+        <w:t>function triSquares(){</w:t>
+      </w:r>
+    </w:p>
+    <w:p>
+      <w:pPr>
+        <w:spacing w:after="0"/>
+      </w:pPr>
+      <w:r>
+        <w:tab/>
+      </w:r>
+      <w:r>
+        <w:tab/>
+      </w:r>
+      <w:r>
+        <w:tab/>
+        <w:t>squares = [];</w:t>
+      </w:r>
+    </w:p>
+    <w:p>
+      <w:pPr>
+        <w:spacing w:after="0"/>
+      </w:pPr>
+      <w:r>
+        <w:tab/>
+      </w:r>
+      <w:r>
+        <w:tab/>
+      </w:r>
+      <w:r>
+        <w:tab/>
+        <w:t>squares = addSquare(squares);</w:t>
+      </w:r>
+    </w:p>
+    <w:p>
+      <w:pPr>
+        <w:spacing w:after="0"/>
+      </w:pPr>
+      <w:r>
+        <w:tab/>
+      </w:r>
+      <w:r>
+        <w:tab/>
+      </w:r>
+      <w:r>
+        <w:tab/>
+        <w:t>var proof = true;</w:t>
+      </w:r>
+    </w:p>
+    <w:p>
+      <w:pPr>
+        <w:spacing w:after="0"/>
+      </w:pPr>
+      <w:r>
+        <w:tab/>
+      </w:r>
+      <w:r>
+        <w:tab/>
+      </w:r>
+      <w:r>
+        <w:tab/>
+        <w:t>var n = 1;</w:t>
+      </w:r>
+    </w:p>
+    <w:p>
+      <w:pPr>
+        <w:spacing w:after="0"/>
+      </w:pPr>
+      <w:r>
+        <w:tab/>
+      </w:r>
+      <w:r>
+        <w:tab/>
+      </w:r>
+      <w:r>
+        <w:tab/>
+        <w:t>var lastTri = 0;</w:t>
+      </w:r>
+    </w:p>
+    <w:p>
+      <w:pPr>
+        <w:spacing w:after="0"/>
+      </w:pPr>
+    </w:p>
+    <w:p>
+      <w:pPr>
+        <w:spacing w:after="0"/>
+      </w:pPr>
+      <w:r>
+        <w:tab/>
+      </w:r>
+      <w:r>
+        <w:tab/>
+      </w:r>
+      <w:r>
+        <w:tab/>
+        <w:t>while(proof &amp;&amp; n&lt;=100){</w:t>
+      </w:r>
+    </w:p>
+    <w:p>
+      <w:pPr>
+        <w:spacing w:after="0"/>
+      </w:pPr>
+      <w:r>
+        <w:tab/>
+      </w:r>
+      <w:r>
+        <w:tab/>
+      </w:r>
+      <w:r>
+        <w:tab/>
+      </w:r>
+      <w:r>
+        <w:tab/>
+        <w:t>//Find the next triangle number</w:t>
+      </w:r>
+    </w:p>
+    <w:p>
+      <w:pPr>
+        <w:spacing w:after="0"/>
+      </w:pPr>
+      <w:r>
+        <w:tab/>
+      </w:r>
+      <w:r>
+        <w:tab/>
+      </w:r>
+      <w:r>
+        <w:tab/>
+      </w:r>
+      <w:r>
+        <w:tab/>
+        <w:t>var tri = n + lastTri;</w:t>
+      </w:r>
+    </w:p>
+    <w:p>
+      <w:pPr>
+        <w:spacing w:after="0"/>
+      </w:pPr>
+      <w:r>
+        <w:tab/>
+      </w:r>
+      <w:r>
+        <w:tab/>
+      </w:r>
+      <w:r>
+        <w:tab/>
+      </w:r>
+      <w:r>
+        <w:tab/>
+        <w:t>while(addSquare[addSquare.length-1] &lt; tri){</w:t>
+      </w:r>
+    </w:p>
+    <w:p>
+      <w:pPr>
+        <w:spacing w:after="0"/>
+      </w:pPr>
+      <w:r>
+        <w:tab/>
+      </w:r>
+      <w:r>
+        <w:tab/>
+      </w:r>
+      <w:r>
+        <w:tab/>
+      </w:r>
+      <w:r>
+        <w:tab/>
+      </w:r>
+      <w:r>
+        <w:tab/>
+        <w:t>squares = addSquare(squares);</w:t>
+      </w:r>
+    </w:p>
+    <w:p>
+      <w:pPr>
+        <w:spacing w:after="0"/>
+      </w:pPr>
+      <w:r>
+        <w:tab/>
+      </w:r>
+      <w:r>
+        <w:tab/>
+      </w:r>
+      <w:r>
+        <w:tab/>
+      </w:r>
+      <w:r>
+        <w:tab/>
+        <w:t>}</w:t>
+      </w:r>
+    </w:p>
+    <w:p>
+      <w:pPr>
+        <w:spacing w:after="0"/>
+      </w:pPr>
+      <w:r>
+        <w:tab/>
+      </w:r>
+      <w:r>
+        <w:tab/>
+      </w:r>
+      <w:r>
+        <w:tab/>
+      </w:r>
+      <w:r>
+        <w:tab/>
+        <w:t>var sum = false;</w:t>
+      </w:r>
+    </w:p>
+    <w:p>
+      <w:pPr>
+        <w:spacing w:after="0"/>
+      </w:pPr>
+      <w:r>
+        <w:tab/>
+      </w:r>
+      <w:r>
+        <w:tab/>
+      </w:r>
+      <w:r>
+        <w:tab/>
+      </w:r>
+      <w:r>
+        <w:tab/>
+        <w:t>var index = 1;</w:t>
+      </w:r>
+    </w:p>
+    <w:p>
+      <w:pPr>
+        <w:spacing w:after="0"/>
+      </w:pPr>
+      <w:r>
+        <w:tab/>
+      </w:r>
+      <w:r>
+        <w:tab/>
+      </w:r>
+      <w:r>
+        <w:tab/>
+      </w:r>
+      <w:r>
+        <w:tab/>
+        <w:t>while(!sum &amp;&amp; squares[index] &lt; tri){</w:t>
+      </w:r>
+    </w:p>
+    <w:p>
+      <w:pPr>
+        <w:spacing w:after="0"/>
+      </w:pPr>
+      <w:r>
+        <w:tab/>
+      </w:r>
+      <w:r>
+        <w:tab/>
+      </w:r>
+      <w:r>
+        <w:tab/>
+      </w:r>
+      <w:r>
+        <w:tab/>
+      </w:r>
+      <w:r>
+        <w:tab/>
+        <w:t>if((squares[index] + squares[index - 1]) == tri){</w:t>
+      </w:r>
+    </w:p>
+    <w:p>
+      <w:pPr>
+        <w:spacing w:after="0"/>
+      </w:pPr>
+      <w:r>
+        <w:tab/>
+      </w:r>
+      <w:r>
+        <w:tab/>
+      </w:r>
+      <w:r>
+        <w:tab/>
+      </w:r>
+      <w:r>
+        <w:tab/>
+      </w:r>
+      <w:r>
+        <w:tab/>
+      </w:r>
+      <w:r>
+        <w:tab/>
+        <w:t>sum = true;</w:t>
+      </w:r>
+    </w:p>
+    <w:p>
+      <w:pPr>
+        <w:spacing w:after="0"/>
+      </w:pPr>
+      <w:r>
+        <w:tab/>
+      </w:r>
+      <w:r>
+        <w:tab/>
+      </w:r>
+      <w:r>
+        <w:tab/>
+      </w:r>
+      <w:r>
+        <w:tab/>
+      </w:r>
+      <w:r>
+        <w:tab/>
+      </w:r>
+      <w:r>
+        <w:tab/>
+        <w:t>proof = false;</w:t>
+      </w:r>
+    </w:p>
+    <w:p>
+      <w:pPr>
+        <w:spacing w:after="0"/>
+      </w:pPr>
+      <w:r>
+        <w:tab/>
+      </w:r>
+      <w:r>
+        <w:tab/>
+      </w:r>
+      <w:r>
+        <w:tab/>
+      </w:r>
+      <w:r>
+        <w:tab/>
+      </w:r>
+      <w:r>
+        <w:tab/>
+      </w:r>
+      <w:r>
+        <w:tab/>
+        <w:t>document.write("The proof is false " + squares[index] + " + " + squares[index - 1]);</w:t>
+      </w:r>
+    </w:p>
+    <w:p>
+      <w:pPr>
+        <w:spacing w:after="0"/>
+      </w:pPr>
+      <w:r>
+        <w:tab/>
+      </w:r>
+      <w:r>
+        <w:tab/>
+      </w:r>
+      <w:r>
+        <w:tab/>
+      </w:r>
+      <w:r>
+        <w:tab/>
+      </w:r>
+      <w:r>
+        <w:tab/>
+        <w:t>}</w:t>
+      </w:r>
+    </w:p>
+    <w:p>
+      <w:pPr>
+        <w:spacing w:after="0"/>
+      </w:pPr>
+      <w:r>
+        <w:tab/>
+      </w:r>
+      <w:r>
+        <w:tab/>
+      </w:r>
+      <w:r>
+        <w:tab/>
+      </w:r>
+      <w:r>
+        <w:tab/>
+      </w:r>
+      <w:r>
+        <w:tab/>
+        <w:t>else{</w:t>
+      </w:r>
+    </w:p>
+    <w:p>
+      <w:pPr>
+        <w:spacing w:after="0"/>
+      </w:pPr>
+      <w:r>
+        <w:tab/>
+      </w:r>
+      <w:r>
+        <w:tab/>
+      </w:r>
+      <w:r>
+        <w:tab/>
+      </w:r>
+      <w:r>
+        <w:tab/>
+      </w:r>
+      <w:r>
+        <w:tab/>
+      </w:r>
+      <w:r>
+        <w:tab/>
+        <w:t>index++;</w:t>
+      </w:r>
+    </w:p>
+    <w:p>
+      <w:pPr>
+        <w:spacing w:after="0"/>
+      </w:pPr>
+      <w:r>
+        <w:tab/>
+      </w:r>
+      <w:r>
+        <w:tab/>
+      </w:r>
+      <w:r>
+        <w:tab/>
+      </w:r>
+      <w:r>
+        <w:tab/>
+      </w:r>
+      <w:r>
+        <w:tab/>
+        <w:t>}</w:t>
+      </w:r>
+    </w:p>
+    <w:p>
+      <w:pPr>
+        <w:spacing w:after="0"/>
+      </w:pPr>
+      <w:r>
+        <w:tab/>
+      </w:r>
+      <w:r>
+        <w:tab/>
+      </w:r>
+      <w:r>
+        <w:tab/>
+      </w:r>
+      <w:r>
+        <w:tab/>
+        <w:t>}</w:t>
+      </w:r>
+    </w:p>
+    <w:p>
+      <w:pPr>
+        <w:spacing w:after="0"/>
+      </w:pPr>
+      <w:r>
+        <w:tab/>
+      </w:r>
+      <w:r>
+        <w:tab/>
+      </w:r>
+      <w:r>
+        <w:tab/>
+      </w:r>
+      <w:r>
+        <w:tab/>
+        <w:t>n++;</w:t>
+      </w:r>
+    </w:p>
+    <w:p>
+      <w:pPr>
+        <w:spacing w:after="0"/>
+      </w:pPr>
+      <w:r>
+        <w:tab/>
+      </w:r>
+      <w:r>
+        <w:tab/>
+      </w:r>
+      <w:r>
+        <w:tab/>
+        <w:t>}</w:t>
+      </w:r>
+    </w:p>
+    <w:p>
+      <w:pPr>
+        <w:spacing w:after="0"/>
+      </w:pPr>
+      <w:r>
+        <w:tab/>
+      </w:r>
+      <w:r>
+        <w:tab/>
+      </w:r>
+      <w:r>
+        <w:tab/>
+        <w:t>if(proof){</w:t>
+      </w:r>
+    </w:p>
+    <w:p>
+      <w:pPr>
+        <w:spacing w:after="0"/>
+      </w:pPr>
+      <w:r>
+        <w:tab/>
+      </w:r>
+      <w:r>
+        <w:tab/>
+      </w:r>
+      <w:r>
+        <w:tab/>
+      </w:r>
+      <w:r>
+        <w:tab/>
+        <w:t>document.write("The proof is true");</w:t>
+      </w:r>
+    </w:p>
+    <w:p>
+      <w:pPr>
+        <w:spacing w:after="0"/>
+      </w:pPr>
+      <w:r>
+        <w:tab/>
+      </w:r>
+      <w:r>
+        <w:tab/>
+      </w:r>
+      <w:r>
+        <w:tab/>
+        <w:t>}</w:t>
+      </w:r>
+    </w:p>
+    <w:p>
+      <w:pPr>
+        <w:spacing w:after="0"/>
+      </w:pPr>
+      <w:r>
+        <w:tab/>
+      </w:r>
+      <w:r>
+        <w:tab/>
+        <w:t>}</w:t>
+      </w:r>
+    </w:p>
+    <w:p>
+      <w:pPr>
+        <w:spacing w:after="0"/>
+      </w:pPr>
+      <w:r>
+        <w:tab/>
+      </w:r>
+      <w:r>
+        <w:tab/>
+        <w:t>function addSquare(array){</w:t>
+      </w:r>
+    </w:p>
+    <w:p>
+      <w:pPr>
+        <w:spacing w:after="0"/>
+      </w:pPr>
+      <w:r>
+        <w:tab/>
+      </w:r>
+      <w:r>
+        <w:tab/>
+      </w:r>
+      <w:r>
+        <w:tab/>
+        <w:t>var square;</w:t>
+      </w:r>
+    </w:p>
+    <w:p>
+      <w:pPr>
+        <w:spacing w:after="0"/>
+      </w:pPr>
+      <w:r>
+        <w:tab/>
+      </w:r>
+      <w:r>
+        <w:tab/>
+      </w:r>
+      <w:r>
+        <w:tab/>
+        <w:t>var last = array.length + 1;//the next oblong number to be added (skip 1)</w:t>
+      </w:r>
+    </w:p>
+    <w:p>
+      <w:pPr>
+        <w:spacing w:after="0"/>
+      </w:pPr>
+      <w:r>
+        <w:lastRenderedPageBreak/>
+        <w:tab/>
+      </w:r>
+      <w:r>
+        <w:tab/>
+      </w:r>
+      <w:r>
+        <w:tab/>
+        <w:t>square = last*last;</w:t>
+      </w:r>
+    </w:p>
+    <w:p>
+      <w:pPr>
+        <w:spacing w:after="0"/>
+      </w:pPr>
+      <w:r>
+        <w:tab/>
+      </w:r>
+      <w:r>
+        <w:tab/>
+      </w:r>
+      <w:r>
+        <w:tab/>
+        <w:t>array.push(square);</w:t>
+      </w:r>
+    </w:p>
+    <w:p>
+      <w:pPr>
+        <w:spacing w:after="0"/>
+      </w:pPr>
+      <w:r>
+        <w:tab/>
+      </w:r>
+      <w:r>
+        <w:tab/>
+      </w:r>
+      <w:r>
+        <w:tab/>
+        <w:t>return array;</w:t>
+      </w:r>
+    </w:p>
+    <w:p>
+      <w:pPr>
+        <w:spacing w:after="0"/>
+      </w:pPr>
+      <w:r>
+        <w:tab/>
+      </w:r>
+      <w:r>
+        <w:tab/>
+        <w:t>}</w:t>
+      </w:r>
+    </w:p>
+    <w:p>
+      <w:pPr>
+        <w:spacing w:after="0"/>
+      </w:pPr>
+      <w:r>
+        <w:tab/>
+      </w:r>
+      <w:r>
+        <w:tab/>
+        <w:t>function addTriangle(array){</w:t>
+      </w:r>
+    </w:p>
+    <w:p>
+      <w:pPr>
+        <w:spacing w:after="0"/>
+      </w:pPr>
+      <w:r>
+        <w:tab/>
+      </w:r>
+      <w:r>
+        <w:tab/>
+      </w:r>
+      <w:r>
+        <w:tab/>
+        <w:t>if(array.length == 0){</w:t>
+      </w:r>
+    </w:p>
+    <w:p>
+      <w:pPr>
+        <w:spacing w:after="0"/>
+      </w:pPr>
+      <w:r>
+        <w:tab/>
+      </w:r>
+      <w:r>
+        <w:tab/>
+      </w:r>
+      <w:r>
+        <w:tab/>
+      </w:r>
+      <w:r>
+        <w:tab/>
+        <w:t>array.push(1);</w:t>
+      </w:r>
+    </w:p>
+    <w:p>
+      <w:pPr>
+        <w:spacing w:after="0"/>
+      </w:pPr>
+      <w:r>
+        <w:tab/>
+      </w:r>
+      <w:r>
+        <w:tab/>
+      </w:r>
+      <w:r>
+        <w:tab/>
+        <w:t>}</w:t>
+      </w:r>
+    </w:p>
+    <w:p>
+      <w:pPr>
+        <w:spacing w:after="0"/>
+      </w:pPr>
+      <w:r>
+        <w:tab/>
+      </w:r>
+      <w:r>
+        <w:tab/>
+      </w:r>
+      <w:r>
+        <w:tab/>
+        <w:t>else{</w:t>
+      </w:r>
+    </w:p>
+    <w:p>
+      <w:pPr>
+        <w:spacing w:after="0"/>
+      </w:pPr>
+      <w:r>
+        <w:tab/>
+      </w:r>
+      <w:r>
+        <w:tab/>
+      </w:r>
+      <w:r>
+        <w:tab/>
+      </w:r>
+      <w:r>
+        <w:tab/>
+        <w:t>var toAdd;</w:t>
+      </w:r>
+    </w:p>
+    <w:p>
+      <w:pPr>
+        <w:spacing w:after="0"/>
+      </w:pPr>
+      <w:r>
+        <w:tab/>
+      </w:r>
+      <w:r>
+        <w:tab/>
+      </w:r>
+      <w:r>
+        <w:tab/>
+      </w:r>
+      <w:r>
+        <w:tab/>
+        <w:t>toAdd = array[array.length - 1] + (array.length + 1);</w:t>
+      </w:r>
+    </w:p>
+    <w:p>
+      <w:pPr>
+        <w:spacing w:after="0"/>
+      </w:pPr>
+      <w:r>
+        <w:tab/>
+      </w:r>
+      <w:r>
+        <w:tab/>
+      </w:r>
+      <w:r>
+        <w:tab/>
+      </w:r>
+      <w:r>
+        <w:tab/>
+        <w:t>array.push(toAdd);</w:t>
+      </w:r>
+    </w:p>
+    <w:p>
+      <w:pPr>
+        <w:spacing w:after="0"/>
+      </w:pPr>
+      <w:r>
+        <w:tab/>
+      </w:r>
+      <w:r>
+        <w:tab/>
+      </w:r>
+      <w:r>
+        <w:tab/>
+        <w:t>}</w:t>
+      </w:r>
+    </w:p>
+    <w:p>
+      <w:pPr>
+        <w:spacing w:after="0"/>
+      </w:pPr>
+      <w:r>
+        <w:tab/>
+      </w:r>
+      <w:r>
+        <w:tab/>
+      </w:r>
+      <w:r>
+        <w:tab/>
+        <w:t>return array;</w:t>
+      </w:r>
+    </w:p>
+    <w:p>
+      <w:pPr>
+        <w:spacing w:after="0"/>
+      </w:pPr>
+      <w:r>
+        <w:tab/>
+      </w:r>
+      <w:r>
+        <w:tab/>
+        <w:t>}</w:t>
+      </w:r>
+    </w:p>
+    <w:p>
+      <w:pPr>
+        <w:spacing w:after="0"/>
+      </w:pPr>
+      <w:r>
+        <w:tab/>
+      </w:r>
+      <w:r>
+        <w:tab/>
+        <w:t>&lt;/script&gt;</w:t>
+      </w:r>
+    </w:p>
+    <w:p>
+      <w:pPr>
+        <w:spacing w:after="0"/>
+      </w:pPr>
+      <w:r>
+        <w:tab/>
+        <w:t>&lt;/head&gt;</w:t>
+      </w:r>
+    </w:p>
+    <w:p>
+      <w:pPr>
+        <w:spacing w:after="0"/>
+      </w:pPr>
+      <w:r>
+        <w:tab/>
+        <w:t>&lt;body onload="triSquares()"&gt;</w:t>
+      </w:r>
+    </w:p>
+    <w:p>
+      <w:pPr>
+        <w:spacing w:after="0"/>
+      </w:pPr>
+      <w:r>
+        <w:tab/>
+      </w:r>
+      <w:r>
+        <w:tab/>
+        <w:t>&lt;h1&gt;100 Triangles&lt;/h1&gt;&lt;br/&gt;</w:t>
+      </w:r>
+    </w:p>
+    <w:p>
+      <w:pPr>
+        <w:spacing w:after="0"/>
+      </w:pPr>
+      <w:r>
+        <w:tab/>
+        <w:t>&lt;/body&gt;</w:t>
+      </w:r>
+    </w:p>
+    <w:p>
+      <w:pPr>
+        <w:spacing w:after="0"/>
+      </w:pPr>
+      <w:r>
+        <w:t>&lt;/html&gt;</w:t>
+      </w:r>
+    </w:p>
+    <w:p>
+      <w:r>
+        <w:br w:type="page"/>
+      </w:r>
+    </w:p>
+    <w:p>
+      <w:pPr>
+        <w:spacing w:after="0"/>
+      </w:pPr>
+      <w:r>
+        <w:lastRenderedPageBreak/>
+        <w:t>12.</w:t>
+      </w:r>
+      <w:r>
+        <w:tab/>
+        <w:t>Show that the only cubes among the Fibonacci numbers in the previous exercise are 1 and 8.</w:t>
+      </w:r>
+    </w:p>
+    <w:p>
+      <w:pPr>
+        <w:spacing w:after="0"/>
+      </w:pPr>
+    </w:p>
+    <w:p>
+      <w:pPr>
+        <w:spacing w:after="0"/>
+      </w:pPr>
+      <w:r>
+        <w:t>&lt;!DOCTYPE html&gt;</w:t>
+      </w:r>
+    </w:p>
+    <w:p>
+      <w:pPr>
+        <w:spacing w:after="0"/>
+      </w:pPr>
+      <w:r>
+        <w:t>&lt;html&gt;</w:t>
+      </w:r>
+    </w:p>
+    <w:p>
+      <w:pPr>
+        <w:spacing w:after="0"/>
+      </w:pPr>
+      <w:r>
+        <w:tab/>
+        <w:t>&lt;head&gt;</w:t>
+      </w:r>
+    </w:p>
+    <w:p>
+      <w:pPr>
+        <w:spacing w:after="0"/>
+      </w:pPr>
+      <w:r>
+        <w:tab/>
+      </w:r>
+      <w:r>
+        <w:tab/>
+        <w:t>&lt;meta charset="utf-8"&gt;</w:t>
+      </w:r>
+    </w:p>
+    <w:p>
+      <w:pPr>
+        <w:spacing w:after="0"/>
+      </w:pPr>
+      <w:r>
+        <w:tab/>
+      </w:r>
+      <w:r>
+        <w:tab/>
+        <w:t>&lt;title&gt;Question 2.12&lt;/title&gt;</w:t>
+      </w:r>
+    </w:p>
+    <w:p>
+      <w:pPr>
+        <w:spacing w:after="0"/>
+      </w:pPr>
+      <w:r>
+        <w:tab/>
+      </w:r>
+      <w:r>
+        <w:tab/>
+        <w:t>&lt;script type="text/javascript"&gt;</w:t>
+      </w:r>
+    </w:p>
+    <w:p>
+      <w:pPr>
+        <w:spacing w:after="0"/>
+      </w:pPr>
+      <w:r>
+        <w:tab/>
+      </w:r>
+      <w:r>
+        <w:tab/>
+        <w:t>function cubedFibo(){</w:t>
+      </w:r>
+    </w:p>
+    <w:p>
+      <w:pPr>
+        <w:spacing w:after="0"/>
+      </w:pPr>
+      <w:r>
+        <w:tab/>
+      </w:r>
+      <w:r>
+        <w:tab/>
+      </w:r>
+      <w:r>
+        <w:tab/>
+        <w:t>var cubes = [];</w:t>
+      </w:r>
+    </w:p>
+    <w:p>
+      <w:pPr>
+        <w:spacing w:after="0"/>
+      </w:pPr>
+      <w:r>
+        <w:tab/>
+      </w:r>
+      <w:r>
+        <w:tab/>
+      </w:r>
+      <w:r>
+        <w:tab/>
+        <w:t>cubes = addCube(cubes);</w:t>
+      </w:r>
+    </w:p>
+    <w:p>
+      <w:pPr>
+        <w:spacing w:after="0"/>
+      </w:pPr>
+      <w:r>
+        <w:tab/>
+      </w:r>
+      <w:r>
+        <w:tab/>
+      </w:r>
+      <w:r>
+        <w:tab/>
+        <w:t>var fiboCubes = [];</w:t>
+      </w:r>
+    </w:p>
+    <w:p>
+      <w:pPr>
+        <w:spacing w:after="0"/>
+      </w:pPr>
+      <w:r>
+        <w:tab/>
+      </w:r>
+      <w:r>
+        <w:tab/>
+      </w:r>
+      <w:r>
+        <w:tab/>
+        <w:t>var fibos = [];</w:t>
+      </w:r>
+    </w:p>
+    <w:p>
+      <w:pPr>
+        <w:spacing w:after="0"/>
+      </w:pPr>
+      <w:r>
+        <w:tab/>
+      </w:r>
+      <w:r>
+        <w:tab/>
+      </w:r>
+      <w:r>
+        <w:tab/>
+        <w:t>//Find Fibo numbers</w:t>
+      </w:r>
+    </w:p>
+    <w:p>
+      <w:pPr>
+        <w:spacing w:after="0"/>
+      </w:pPr>
+      <w:r>
+        <w:tab/>
+      </w:r>
+      <w:r>
+        <w:tab/>
+      </w:r>
+      <w:r>
+        <w:tab/>
+        <w:t>for(var i = 0; i &lt; 50; i++){</w:t>
+      </w:r>
+    </w:p>
+    <w:p>
+      <w:pPr>
+        <w:spacing w:after="0"/>
+      </w:pPr>
+      <w:r>
+        <w:tab/>
+      </w:r>
+      <w:r>
+        <w:tab/>
+      </w:r>
+      <w:r>
+        <w:tab/>
+      </w:r>
+      <w:r>
+        <w:tab/>
+        <w:t>var num = findFibo(i,fibos);</w:t>
+      </w:r>
+    </w:p>
+    <w:p>
+      <w:pPr>
+        <w:spacing w:after="0"/>
+      </w:pPr>
+      <w:r>
+        <w:tab/>
+      </w:r>
+      <w:r>
+        <w:tab/>
+      </w:r>
+      <w:r>
+        <w:tab/>
+      </w:r>
+      <w:r>
+        <w:tab/>
+        <w:t>fibos.push(num);</w:t>
+      </w:r>
+    </w:p>
+    <w:p>
+      <w:pPr>
+        <w:spacing w:after="0"/>
+      </w:pPr>
+      <w:r>
+        <w:tab/>
+      </w:r>
+      <w:r>
+        <w:tab/>
+      </w:r>
+      <w:r>
+        <w:tab/>
+      </w:r>
+      <w:r>
+        <w:tab/>
+        <w:t>while(cubes[cubes.length - 1] &lt; num){</w:t>
+      </w:r>
+    </w:p>
+    <w:p>
+      <w:pPr>
+        <w:spacing w:after="0"/>
+      </w:pPr>
+      <w:r>
+        <w:tab/>
+      </w:r>
+      <w:r>
+        <w:tab/>
+      </w:r>
+      <w:r>
+        <w:tab/>
+      </w:r>
+      <w:r>
+        <w:tab/>
+      </w:r>
+      <w:r>
+        <w:tab/>
+        <w:t>cubes = addCube(cubes);</w:t>
+      </w:r>
+    </w:p>
+    <w:p>
+      <w:pPr>
+        <w:spacing w:after="0"/>
+      </w:pPr>
+      <w:r>
+        <w:tab/>
+      </w:r>
+      <w:r>
+        <w:tab/>
+      </w:r>
+      <w:r>
+        <w:tab/>
+      </w:r>
+      <w:r>
+        <w:tab/>
+        <w:t>}</w:t>
+      </w:r>
+    </w:p>
+    <w:p>
+      <w:pPr>
+        <w:spacing w:after="0"/>
+      </w:pPr>
+      <w:r>
+        <w:tab/>
+      </w:r>
+      <w:r>
+        <w:tab/>
+      </w:r>
+      <w:r>
+        <w:tab/>
+      </w:r>
+      <w:r>
+        <w:tab/>
+        <w:t>if(cubes[cubes.length - 1] == num){</w:t>
+      </w:r>
+    </w:p>
+    <w:p>
+      <w:pPr>
+        <w:spacing w:after="0"/>
+      </w:pPr>
+      <w:r>
+        <w:tab/>
+      </w:r>
+      <w:r>
+        <w:tab/>
+      </w:r>
+      <w:r>
+        <w:tab/>
+      </w:r>
+      <w:r>
+        <w:tab/>
+      </w:r>
+      <w:r>
+        <w:tab/>
+        <w:t>fiboCubes.push(cubes[cubes.length - 1]);</w:t>
+      </w:r>
+    </w:p>
+    <w:p>
+      <w:pPr>
+        <w:spacing w:after="0"/>
+      </w:pPr>
+      <w:r>
+        <w:tab/>
+      </w:r>
+      <w:r>
+        <w:tab/>
+      </w:r>
+      <w:r>
+        <w:tab/>
+      </w:r>
+      <w:r>
+        <w:tab/>
+        <w:t>}</w:t>
+      </w:r>
+    </w:p>
+    <w:p>
+      <w:pPr>
+        <w:spacing w:after="0"/>
+      </w:pPr>
+      <w:r>
+        <w:tab/>
+      </w:r>
+      <w:r>
+        <w:tab/>
+      </w:r>
+      <w:r>
+        <w:tab/>
+        <w:t>}</w:t>
+      </w:r>
+    </w:p>
+    <w:p>
+      <w:pPr>
+        <w:spacing w:after="0"/>
+      </w:pPr>
+      <w:r>
+        <w:tab/>
+      </w:r>
+      <w:r>
+        <w:tab/>
+      </w:r>
+      <w:r>
+        <w:tab/>
+        <w:t>document.write("The cubed Fibonacci numbers are " + fiboCubes.toString());</w:t>
+      </w:r>
+    </w:p>
+    <w:p>
+      <w:pPr>
+        <w:spacing w:after="0"/>
+      </w:pPr>
+      <w:r>
+        <w:tab/>
+      </w:r>
+      <w:r>
+        <w:tab/>
+        <w:t>}</w:t>
+      </w:r>
+    </w:p>
+    <w:p>
+      <w:pPr>
+        <w:spacing w:after="0"/>
+      </w:pPr>
+    </w:p>
+    <w:p>
+      <w:pPr>
+        <w:spacing w:after="0"/>
+      </w:pPr>
+      <w:r>
+        <w:tab/>
+      </w:r>
+      <w:r>
+        <w:tab/>
+        <w:t>function addCube(array){</w:t>
+      </w:r>
+    </w:p>
+    <w:p>
+      <w:pPr>
+        <w:spacing w:after="0"/>
+      </w:pPr>
+      <w:r>
+        <w:tab/>
+      </w:r>
+      <w:r>
+        <w:tab/>
+      </w:r>
+      <w:r>
+        <w:tab/>
+        <w:t>var cube;</w:t>
+      </w:r>
+    </w:p>
+    <w:p>
+      <w:pPr>
+        <w:spacing w:after="0"/>
+      </w:pPr>
+      <w:r>
+        <w:tab/>
+      </w:r>
+      <w:r>
+        <w:tab/>
+      </w:r>
+      <w:r>
+        <w:tab/>
+        <w:t>var last = array.length + 1;//the next oblong number to be added (skip 1)</w:t>
+      </w:r>
+    </w:p>
+    <w:p>
+      <w:pPr>
+        <w:spacing w:after="0"/>
+      </w:pPr>
+      <w:r>
+        <w:tab/>
+      </w:r>
+      <w:r>
+        <w:tab/>
+      </w:r>
+      <w:r>
+        <w:tab/>
+        <w:t>cube = last*last*last;</w:t>
+      </w:r>
+    </w:p>
+    <w:p>
+      <w:pPr>
+        <w:spacing w:after="0"/>
+      </w:pPr>
+      <w:r>
+        <w:tab/>
+      </w:r>
+      <w:r>
+        <w:tab/>
+      </w:r>
+      <w:r>
+        <w:tab/>
+        <w:t>array.push(cube);</w:t>
+      </w:r>
+    </w:p>
+    <w:p>
+      <w:pPr>
+        <w:spacing w:after="0"/>
+      </w:pPr>
+      <w:r>
+        <w:tab/>
+      </w:r>
+      <w:r>
+        <w:tab/>
+      </w:r>
+      <w:r>
+        <w:tab/>
+        <w:t>return array;</w:t>
+      </w:r>
+    </w:p>
+    <w:p>
+      <w:pPr>
+        <w:spacing w:after="0"/>
+      </w:pPr>
+      <w:r>
+        <w:tab/>
+      </w:r>
+      <w:r>
+        <w:tab/>
+        <w:t>}</w:t>
+      </w:r>
+    </w:p>
+    <w:p>
+      <w:pPr>
+        <w:spacing w:after="0"/>
+      </w:pPr>
+      <w:r>
+        <w:tab/>
+      </w:r>
+      <w:r>
+        <w:tab/>
+        <w:t>function findFibo(num, cached){</w:t>
+      </w:r>
+    </w:p>
+    <w:p>
+      <w:pPr>
+        <w:spacing w:after="0"/>
+      </w:pPr>
+      <w:r>
+        <w:tab/>
+      </w:r>
+      <w:r>
+        <w:tab/>
+      </w:r>
+      <w:r>
+        <w:tab/>
+        <w:t>if(num == 0){</w:t>
+      </w:r>
+    </w:p>
+    <w:p>
+      <w:pPr>
+        <w:spacing w:after="0"/>
+      </w:pPr>
+      <w:r>
+        <w:tab/>
+      </w:r>
+      <w:r>
+        <w:tab/>
+      </w:r>
+      <w:r>
+        <w:tab/>
+      </w:r>
+      <w:r>
+        <w:tab/>
+        <w:t>return 1;</w:t>
+      </w:r>
+    </w:p>
+    <w:p>
+      <w:pPr>
+        <w:spacing w:after="0"/>
+      </w:pPr>
+      <w:r>
+        <w:tab/>
+      </w:r>
+      <w:r>
+        <w:tab/>
+      </w:r>
+      <w:r>
+        <w:tab/>
+        <w:t>}</w:t>
+      </w:r>
+    </w:p>
+    <w:p>
+      <w:pPr>
+        <w:spacing w:after="0"/>
+      </w:pPr>
+      <w:r>
+        <w:tab/>
+      </w:r>
+      <w:r>
+        <w:tab/>
+      </w:r>
+      <w:r>
+        <w:tab/>
+        <w:t>else if(num == 1){</w:t>
+      </w:r>
+    </w:p>
+    <w:p>
+      <w:pPr>
+        <w:spacing w:after="0"/>
+      </w:pPr>
+      <w:r>
+        <w:tab/>
+      </w:r>
+      <w:r>
+        <w:tab/>
+      </w:r>
+      <w:r>
+        <w:tab/>
+      </w:r>
+      <w:r>
+        <w:tab/>
+        <w:t>return 1;</w:t>
+      </w:r>
+    </w:p>
+    <w:p>
+      <w:pPr>
+        <w:spacing w:after="0"/>
+      </w:pPr>
+      <w:r>
+        <w:tab/>
+      </w:r>
+      <w:r>
+        <w:tab/>
+      </w:r>
+      <w:r>
+        <w:tab/>
+        <w:t>}</w:t>
+      </w:r>
+    </w:p>
+    <w:p>
+      <w:pPr>
+        <w:spacing w:after="0"/>
+      </w:pPr>
+      <w:r>
+        <w:tab/>
+      </w:r>
+      <w:r>
+        <w:tab/>
+      </w:r>
+      <w:r>
+        <w:tab/>
+        <w:t>else{</w:t>
+      </w:r>
+    </w:p>
+    <w:p>
+      <w:pPr>
+        <w:spacing w:after="0"/>
+      </w:pPr>
+      <w:r>
+        <w:lastRenderedPageBreak/>
+        <w:tab/>
+      </w:r>
+      <w:r>
+        <w:tab/>
+      </w:r>
+      <w:r>
+        <w:tab/>
+      </w:r>
+      <w:r>
+        <w:tab/>
+        <w:t>return cached[num - 1] + cached[num - 2];</w:t>
+      </w:r>
+    </w:p>
+    <w:p>
+      <w:pPr>
+        <w:spacing w:after="0"/>
+      </w:pPr>
+      <w:r>
+        <w:tab/>
+      </w:r>
+      <w:r>
+        <w:tab/>
+      </w:r>
+      <w:r>
+        <w:tab/>
+        <w:t>}</w:t>
+      </w:r>
+    </w:p>
+    <w:p>
+      <w:pPr>
+        <w:spacing w:after="0"/>
+      </w:pPr>
+      <w:r>
+        <w:tab/>
+      </w:r>
+      <w:r>
+        <w:tab/>
+        <w:t>}</w:t>
+      </w:r>
+    </w:p>
+    <w:p>
+      <w:pPr>
+        <w:spacing w:after="0"/>
+      </w:pPr>
+      <w:r>
+        <w:tab/>
+      </w:r>
+      <w:r>
+        <w:tab/>
+        <w:t>&lt;/script&gt;</w:t>
+      </w:r>
+    </w:p>
+    <w:p>
+      <w:pPr>
+        <w:spacing w:after="0"/>
+      </w:pPr>
+      <w:r>
+        <w:tab/>
+        <w:t>&lt;/head&gt;</w:t>
+      </w:r>
+    </w:p>
+    <w:p>
+      <w:pPr>
+        <w:spacing w:after="0"/>
+      </w:pPr>
+      <w:r>
+        <w:tab/>
+        <w:t>&lt;body onload="cubedFibo()"&gt;</w:t>
+      </w:r>
+    </w:p>
+    <w:p>
+      <w:pPr>
+        <w:spacing w:after="0"/>
+      </w:pPr>
+      <w:r>
+        <w:tab/>
+      </w:r>
+      <w:r>
+        <w:tab/>
+        <w:t>&lt;h1&gt;Cubed Fibonacci&lt;/h1&gt;&lt;br/&gt;</w:t>
+      </w:r>
+    </w:p>
+    <w:p>
+      <w:pPr>
+        <w:spacing w:after="0"/>
+      </w:pPr>
+      <w:r>
+        <w:tab/>
+        <w:t>&lt;/body&gt;</w:t>
+      </w:r>
+    </w:p>
+    <w:p>
+      <w:pPr>
+        <w:spacing w:after="0"/>
+      </w:pPr>
+      <w:r>
+        <w:t>&lt;/html&gt;</w:t>
+      </w:r>
+    </w:p>
+    <w:p>
+      <w:r>
+        <w:br w:type="page"/>
+      </w:r>
+    </w:p>
+    <w:p>
+      <w:pPr>
+        <w:spacing w:after="0"/>
+      </w:pPr>
+      <w:r>
+        <w:lastRenderedPageBreak/>
+        <w:t>14.</w:t>
+      </w:r>
+      <w:r>
+        <w:tab/>
+        <w:t xml:space="preserve">Verify that for </w:t>
+      </w:r>
+      <w:r>
+        <w:rPr>
+          <w:i/>
+        </w:rPr>
+        <w:t>k</w:t>
+      </w:r>
+      <w:r>
+        <w:t xml:space="preserve"> ≤ 100, </w:t>
+      </w:r>
+      <w:r>
+        <w:rPr>
+          <w:i/>
+        </w:rPr>
+        <w:t>u</w:t>
+      </w:r>
+      <w:r>
+        <w:t>3</w:t>
+      </w:r>
+      <w:r>
+        <w:rPr>
+          <w:i/>
+        </w:rPr>
+        <w:t>k</w:t>
+      </w:r>
+      <w:r>
+        <w:t xml:space="preserve"> is even while the rest are odd. Then prove this for all values of </w:t>
+      </w:r>
+      <w:r>
+        <w:rPr>
+          <w:i/>
+        </w:rPr>
+        <w:t>k</w:t>
+      </w:r>
+      <w:r>
+        <w:t>.</w:t>
+      </w:r>
+    </w:p>
+    <w:p>
+      <w:pPr>
+        <w:spacing w:after="0"/>
+      </w:pPr>
+    </w:p>
+    <w:p>
+      <w:pPr>
+        <w:spacing w:after="0"/>
+      </w:pPr>
+      <w:r>
+        <w:t>&lt;!DOCTYPE html&gt;</w:t>
+      </w:r>
+    </w:p>
+    <w:p>
+      <w:pPr>
+        <w:spacing w:after="0"/>
+      </w:pPr>
+      <w:r>
+        <w:t>&lt;html&gt;</w:t>
+      </w:r>
+    </w:p>
+    <w:p>
+      <w:pPr>
+        <w:spacing w:after="0"/>
+      </w:pPr>
+      <w:r>
+        <w:tab/>
+        <w:t>&lt;head&gt;</w:t>
+      </w:r>
+    </w:p>
+    <w:p>
+      <w:pPr>
+        <w:spacing w:after="0"/>
+      </w:pPr>
+      <w:r>
+        <w:tab/>
+      </w:r>
+      <w:r>
+        <w:tab/>
+        <w:t>&lt;meta charset="utf-8"&gt;</w:t>
+      </w:r>
+    </w:p>
+    <w:p>
+      <w:pPr>
+        <w:spacing w:after="0"/>
+      </w:pPr>
+      <w:r>
+        <w:tab/>
+      </w:r>
+      <w:r>
+        <w:tab/>
+        <w:t>&lt;title&gt;Question 2.14&lt;/title&gt;</w:t>
+      </w:r>
+    </w:p>
+    <w:p>
+      <w:pPr>
+        <w:spacing w:after="0"/>
+      </w:pPr>
+      <w:r>
+        <w:tab/>
+      </w:r>
+      <w:r>
+        <w:tab/>
+        <w:t>&lt;script type="text/javascript"&gt;</w:t>
+      </w:r>
+    </w:p>
+    <w:p>
+      <w:pPr>
+        <w:spacing w:after="0"/>
+      </w:pPr>
+      <w:r>
+        <w:tab/>
+      </w:r>
+      <w:r>
+        <w:tab/>
+        <w:t>//ONLY WORKS UP TO 77TH fibo(CHANGE LIMIT TO 76)</w:t>
+      </w:r>
+    </w:p>
+    <w:p>
+      <w:pPr>
+        <w:spacing w:after="0"/>
+      </w:pPr>
+      <w:r>
+        <w:tab/>
+      </w:r>
+      <w:r>
+        <w:tab/>
+        <w:t>function evenFibo(){</w:t>
+      </w:r>
+    </w:p>
+    <w:p>
+      <w:pPr>
+        <w:spacing w:after="0"/>
+      </w:pPr>
+      <w:r>
+        <w:tab/>
+      </w:r>
+      <w:r>
+        <w:tab/>
+      </w:r>
+      <w:r>
+        <w:tab/>
+        <w:t>var fibos = [];</w:t>
+      </w:r>
+    </w:p>
+    <w:p>
+      <w:pPr>
+        <w:spacing w:after="0"/>
+      </w:pPr>
+      <w:r>
+        <w:tab/>
+      </w:r>
+      <w:r>
+        <w:tab/>
+      </w:r>
+      <w:r>
+        <w:tab/>
+        <w:t>var proof = true;</w:t>
+      </w:r>
+    </w:p>
+    <w:p>
+      <w:pPr>
+        <w:spacing w:after="0"/>
+      </w:pPr>
+      <w:r>
+        <w:tab/>
+      </w:r>
+      <w:r>
+        <w:tab/>
+      </w:r>
+      <w:r>
+        <w:tab/>
+        <w:t>var i = 0;</w:t>
+      </w:r>
+    </w:p>
+    <w:p>
+      <w:pPr>
+        <w:spacing w:after="0"/>
+      </w:pPr>
+      <w:r>
+        <w:tab/>
+      </w:r>
+      <w:r>
+        <w:tab/>
+      </w:r>
+      <w:r>
+        <w:tab/>
+        <w:t>while(proof &amp;&amp; i &lt;= 77){</w:t>
+      </w:r>
+    </w:p>
+    <w:p>
+      <w:pPr>
+        <w:spacing w:after="0"/>
+      </w:pPr>
+      <w:r>
+        <w:tab/>
+      </w:r>
+      <w:r>
+        <w:tab/>
+      </w:r>
+      <w:r>
+        <w:tab/>
+      </w:r>
+      <w:r>
+        <w:tab/>
+        <w:t>var num = findFibo(i, fibos);</w:t>
+      </w:r>
+    </w:p>
+    <w:p>
+      <w:pPr>
+        <w:spacing w:after="0"/>
+      </w:pPr>
+      <w:r>
+        <w:tab/>
+      </w:r>
+      <w:r>
+        <w:tab/>
+      </w:r>
+      <w:r>
+        <w:tab/>
+      </w:r>
+      <w:r>
+        <w:tab/>
+        <w:t>fibos.push(num);</w:t>
+      </w:r>
+    </w:p>
+    <w:p>
+      <w:pPr>
+        <w:spacing w:after="0"/>
+      </w:pPr>
+    </w:p>
+    <w:p>
+      <w:pPr>
+        <w:spacing w:after="0"/>
+      </w:pPr>
+      <w:r>
+        <w:tab/>
+      </w:r>
+      <w:r>
+        <w:tab/>
+      </w:r>
+      <w:r>
+        <w:tab/>
+      </w:r>
+      <w:r>
+        <w:tab/>
+        <w:t>if((i + 1)%3 == 0){</w:t>
+      </w:r>
+    </w:p>
+    <w:p>
+      <w:pPr>
+        <w:spacing w:after="0"/>
+      </w:pPr>
+      <w:r>
+        <w:tab/>
+      </w:r>
+      <w:r>
+        <w:tab/>
+      </w:r>
+      <w:r>
+        <w:tab/>
+      </w:r>
+      <w:r>
+        <w:tab/>
+      </w:r>
+      <w:r>
+        <w:tab/>
+        <w:t>if(num%2 == 1){</w:t>
+      </w:r>
+    </w:p>
+    <w:p>
+      <w:pPr>
+        <w:spacing w:after="0"/>
+      </w:pPr>
+      <w:r>
+        <w:tab/>
+      </w:r>
+      <w:r>
+        <w:tab/>
+      </w:r>
+      <w:r>
+        <w:tab/>
+      </w:r>
+      <w:r>
+        <w:tab/>
+      </w:r>
+      <w:r>
+        <w:tab/>
+      </w:r>
+      <w:r>
+        <w:tab/>
+        <w:t>proof = false;</w:t>
+      </w:r>
+    </w:p>
+    <w:p>
+      <w:pPr>
+        <w:spacing w:after="0"/>
+      </w:pPr>
+      <w:r>
+        <w:tab/>
+      </w:r>
+      <w:r>
+        <w:tab/>
+      </w:r>
+      <w:r>
+        <w:tab/>
+      </w:r>
+      <w:r>
+        <w:tab/>
+      </w:r>
+      <w:r>
+        <w:tab/>
+      </w:r>
+      <w:r>
+        <w:tab/>
+        <w:t>console.log("Not all are even");</w:t>
+      </w:r>
+    </w:p>
+    <w:p>
+      <w:pPr>
+        <w:spacing w:after="0"/>
+      </w:pPr>
+      <w:r>
+        <w:tab/>
+      </w:r>
+      <w:r>
+        <w:tab/>
+      </w:r>
+      <w:r>
+        <w:tab/>
+      </w:r>
+      <w:r>
+        <w:tab/>
+      </w:r>
+      <w:r>
+        <w:tab/>
+        <w:t>}</w:t>
+      </w:r>
+    </w:p>
+    <w:p>
+      <w:pPr>
+        <w:spacing w:after="0"/>
+      </w:pPr>
+      <w:r>
+        <w:tab/>
+      </w:r>
+      <w:r>
+        <w:tab/>
+      </w:r>
+      <w:r>
+        <w:tab/>
+      </w:r>
+      <w:r>
+        <w:tab/>
+        <w:t>}</w:t>
+      </w:r>
+    </w:p>
+    <w:p>
+      <w:pPr>
+        <w:spacing w:after="0"/>
+      </w:pPr>
+      <w:r>
+        <w:tab/>
+      </w:r>
+      <w:r>
+        <w:tab/>
+      </w:r>
+      <w:r>
+        <w:tab/>
+      </w:r>
+      <w:r>
+        <w:tab/>
+        <w:t>else{</w:t>
+      </w:r>
+    </w:p>
+    <w:p>
+      <w:pPr>
+        <w:spacing w:after="0"/>
+      </w:pPr>
+      <w:r>
+        <w:tab/>
+      </w:r>
+      <w:r>
+        <w:tab/>
+      </w:r>
+      <w:r>
+        <w:tab/>
+      </w:r>
+      <w:r>
+        <w:tab/>
+      </w:r>
+      <w:r>
+        <w:tab/>
+        <w:t>if(num%2 == 0){</w:t>
+      </w:r>
+    </w:p>
+    <w:p>
+      <w:pPr>
+        <w:spacing w:after="0"/>
+      </w:pPr>
+      <w:r>
+        <w:tab/>
+      </w:r>
+      <w:r>
+        <w:tab/>
+      </w:r>
+      <w:r>
+        <w:tab/>
+      </w:r>
+      <w:r>
+        <w:tab/>
+      </w:r>
+      <w:r>
+        <w:tab/>
+      </w:r>
+      <w:r>
+        <w:tab/>
+        <w:t>proof = false;</w:t>
+      </w:r>
+    </w:p>
+    <w:p>
+      <w:pPr>
+        <w:spacing w:after="0"/>
+      </w:pPr>
+      <w:r>
+        <w:tab/>
+      </w:r>
+      <w:r>
+        <w:tab/>
+      </w:r>
+      <w:r>
+        <w:tab/>
+      </w:r>
+      <w:r>
+        <w:tab/>
+      </w:r>
+      <w:r>
+        <w:tab/>
+      </w:r>
+      <w:r>
+        <w:tab/>
+        <w:t>console.log("The rest are not odd");</w:t>
+      </w:r>
+    </w:p>
+    <w:p>
+      <w:pPr>
+        <w:spacing w:after="0"/>
+      </w:pPr>
+      <w:r>
+        <w:tab/>
+      </w:r>
+      <w:r>
+        <w:tab/>
+      </w:r>
+      <w:r>
+        <w:tab/>
+      </w:r>
+      <w:r>
+        <w:tab/>
+      </w:r>
+      <w:r>
+        <w:tab/>
+        <w:t>}</w:t>
+      </w:r>
+    </w:p>
+    <w:p>
+      <w:pPr>
+        <w:spacing w:after="0"/>
+      </w:pPr>
+      <w:r>
+        <w:tab/>
+      </w:r>
+      <w:r>
+        <w:tab/>
+      </w:r>
+      <w:r>
+        <w:tab/>
+      </w:r>
+      <w:r>
+        <w:tab/>
+        <w:t>}</w:t>
+      </w:r>
+    </w:p>
+    <w:p>
+      <w:pPr>
+        <w:spacing w:after="0"/>
+      </w:pPr>
+      <w:r>
+        <w:tab/>
+      </w:r>
+      <w:r>
+        <w:tab/>
+      </w:r>
+      <w:r>
+        <w:tab/>
+      </w:r>
+      <w:r>
+        <w:tab/>
+        <w:t>i++;</w:t>
+      </w:r>
+    </w:p>
+    <w:p>
+      <w:pPr>
+        <w:spacing w:after="0"/>
+      </w:pPr>
+      <w:r>
+        <w:tab/>
+      </w:r>
+      <w:r>
+        <w:tab/>
+      </w:r>
+      <w:r>
+        <w:tab/>
+        <w:t>}</w:t>
+      </w:r>
+    </w:p>
+    <w:p>
+      <w:pPr>
+        <w:spacing w:after="0"/>
+      </w:pPr>
+      <w:r>
+        <w:tab/>
+      </w:r>
+      <w:r>
+        <w:tab/>
+      </w:r>
+      <w:r>
+        <w:tab/>
+        <w:t>console.log(fibos.toString());</w:t>
+      </w:r>
+    </w:p>
+    <w:p>
+      <w:pPr>
+        <w:spacing w:after="0"/>
+      </w:pPr>
+      <w:r>
+        <w:tab/>
+      </w:r>
+      <w:r>
+        <w:tab/>
+      </w:r>
+      <w:r>
+        <w:tab/>
+        <w:t>console.log("The proof is " + proof);</w:t>
+      </w:r>
+    </w:p>
+    <w:p>
+      <w:pPr>
+        <w:spacing w:after="0"/>
+      </w:pPr>
+      <w:r>
+        <w:tab/>
+      </w:r>
+      <w:r>
+        <w:tab/>
+        <w:t>}</w:t>
+      </w:r>
+    </w:p>
+    <w:p>
+      <w:pPr>
+        <w:spacing w:after="0"/>
+      </w:pPr>
+    </w:p>
+    <w:p>
+      <w:pPr>
+        <w:spacing w:after="0"/>
+      </w:pPr>
+      <w:r>
+        <w:tab/>
+      </w:r>
+      <w:r>
+        <w:tab/>
+        <w:t>function findFibo(num, cached){</w:t>
+      </w:r>
+    </w:p>
+    <w:p>
+      <w:pPr>
+        <w:spacing w:after="0"/>
+      </w:pPr>
+      <w:r>
+        <w:tab/>
+      </w:r>
+      <w:r>
+        <w:tab/>
+      </w:r>
+      <w:r>
+        <w:tab/>
+        <w:t>if(num == 0){</w:t>
+      </w:r>
+    </w:p>
+    <w:p>
+      <w:pPr>
+        <w:spacing w:after="0"/>
+      </w:pPr>
+      <w:r>
+        <w:tab/>
+      </w:r>
+      <w:r>
+        <w:tab/>
+      </w:r>
+      <w:r>
+        <w:tab/>
+      </w:r>
+      <w:r>
+        <w:tab/>
+        <w:t>return 1;</w:t>
+      </w:r>
+    </w:p>
+    <w:p>
+      <w:pPr>
+        <w:spacing w:after="0"/>
+      </w:pPr>
+      <w:r>
+        <w:tab/>
+      </w:r>
+      <w:r>
+        <w:tab/>
+      </w:r>
+      <w:r>
+        <w:tab/>
+        <w:t>}</w:t>
+      </w:r>
+    </w:p>
+    <w:p>
+      <w:pPr>
+        <w:spacing w:after="0"/>
+      </w:pPr>
+      <w:r>
+        <w:tab/>
+      </w:r>
+      <w:r>
+        <w:tab/>
+      </w:r>
+      <w:r>
+        <w:tab/>
+        <w:t>else if(num == 1){</w:t>
+      </w:r>
+    </w:p>
+    <w:p>
+      <w:pPr>
+        <w:spacing w:after="0"/>
+      </w:pPr>
+      <w:r>
+        <w:tab/>
+      </w:r>
+      <w:r>
+        <w:tab/>
+      </w:r>
+      <w:r>
+        <w:tab/>
+      </w:r>
+      <w:r>
+        <w:tab/>
+        <w:t>return 1;</w:t>
+      </w:r>
+    </w:p>
+    <w:p>
+      <w:pPr>
+        <w:spacing w:after="0"/>
+      </w:pPr>
+      <w:r>
+        <w:tab/>
+      </w:r>
+      <w:r>
+        <w:tab/>
+      </w:r>
+      <w:r>
+        <w:tab/>
+        <w:t>}</w:t>
+      </w:r>
+    </w:p>
+    <w:p>
+      <w:pPr>
+        <w:spacing w:after="0"/>
+      </w:pPr>
+      <w:r>
+        <w:tab/>
+      </w:r>
+      <w:r>
+        <w:tab/>
+      </w:r>
+      <w:r>
+        <w:tab/>
+        <w:t>else{</w:t>
+      </w:r>
+    </w:p>
+    <w:p>
+      <w:pPr>
+        <w:spacing w:after="0"/>
+      </w:pPr>
+      <w:r>
+        <w:lastRenderedPageBreak/>
+        <w:tab/>
+      </w:r>
+      <w:r>
+        <w:tab/>
+      </w:r>
+      <w:r>
+        <w:tab/>
+      </w:r>
+      <w:r>
+        <w:tab/>
+        <w:t>return cached[num - 1] + cached[num - 2];</w:t>
+      </w:r>
+    </w:p>
+    <w:p>
+      <w:pPr>
+        <w:spacing w:after="0"/>
+      </w:pPr>
+      <w:r>
+        <w:tab/>
+      </w:r>
+      <w:r>
+        <w:tab/>
+      </w:r>
+      <w:r>
+        <w:tab/>
+        <w:t>}</w:t>
+      </w:r>
+    </w:p>
+    <w:p>
+      <w:pPr>
+        <w:spacing w:after="0"/>
+      </w:pPr>
+      <w:r>
+        <w:tab/>
+      </w:r>
+      <w:r>
+        <w:tab/>
+        <w:t>}</w:t>
+      </w:r>
+    </w:p>
+    <w:p>
+      <w:pPr>
+        <w:spacing w:after="0"/>
+      </w:pPr>
+      <w:r>
+        <w:tab/>
+      </w:r>
+      <w:r>
+        <w:tab/>
+        <w:t>&lt;/script&gt;</w:t>
+      </w:r>
+    </w:p>
+    <w:p>
+      <w:pPr>
+        <w:spacing w:after="0"/>
+      </w:pPr>
+      <w:r>
+        <w:tab/>
+        <w:t>&lt;/head&gt;</w:t>
+      </w:r>
+    </w:p>
+    <w:p>
+      <w:pPr>
+        <w:spacing w:after="0"/>
+      </w:pPr>
+      <w:r>
+        <w:tab/>
+        <w:t>&lt;body onload="evenFibo()"&gt;</w:t>
+      </w:r>
+    </w:p>
+    <w:p>
+      <w:pPr>
+        <w:spacing w:after="0"/>
+      </w:pPr>
+      <w:r>
+        <w:tab/>
+      </w:r>
+      <w:r>
+        <w:tab/>
+        <w:t>&lt;h1&gt;Even Fibonacci&lt;/h1&gt;&lt;br/&gt;</w:t>
+      </w:r>
+    </w:p>
+    <w:p>
+      <w:pPr>
+        <w:spacing w:after="0"/>
+      </w:pPr>
+      <w:r>
+        <w:tab/>
+        <w:t>&lt;/body&gt;</w:t>
+      </w:r>
+    </w:p>
+    <w:p>
+      <w:pPr>
+        <w:spacing w:after="0"/>
+      </w:pPr>
+      <w:r>
+        <w:t>&lt;/html&gt;</w:t>
+      </w:r>
+    </w:p>
+    <w:p>
+      <w:r>
+        <w:br w:type="page"/>
+      </w:r>
+    </w:p>
+    <w:p>
+      <w:pPr>
+        <w:spacing w:after="0"/>
+      </w:pPr>
+      <w:r>
+        <w:lastRenderedPageBreak/>
+        <w:t>16.</w:t>
+      </w:r>
+      <w:r>
+        <w:tab/>
+        <w:t xml:space="preserve">Verify that for </w:t>
+      </w:r>
+      <w:r>
+        <w:rPr>
+          <w:i/>
+        </w:rPr>
+        <w:t>k</w:t>
+      </w:r>
+      <w:r>
+        <w:t xml:space="preserve"> ≤ 100, we have </w:t>
+      </w:r>
+      <w:r>
+        <w:rPr>
+          <w:i/>
+        </w:rPr>
+        <w:t>u</w:t>
+      </w:r>
+      <w:r>
+        <w:rPr>
+          <w:vertAlign w:val="subscript"/>
+        </w:rPr>
+        <w:t>2</w:t>
+      </w:r>
+      <w:r>
+        <w:t xml:space="preserve"> + </w:t>
+      </w:r>
+      <w:r>
+        <w:rPr>
+          <w:i/>
+        </w:rPr>
+        <w:t>u</w:t>
+      </w:r>
+      <w:r>
+        <w:rPr>
+          <w:vertAlign w:val="subscript"/>
+        </w:rPr>
+        <w:t>4</w:t>
+      </w:r>
+      <w:r>
+        <w:t xml:space="preserve">  + </w:t>
+      </w:r>
+      <w:r>
+        <w:rPr>
+          <w:i/>
+        </w:rPr>
+        <w:t>u</w:t>
+      </w:r>
+      <w:r>
+        <w:rPr>
+          <w:vertAlign w:val="subscript"/>
+        </w:rPr>
+        <w:t>6</w:t>
+      </w:r>
+      <w:r>
+        <w:t xml:space="preserve"> + … </w:t>
+      </w:r>
+      <w:r>
+        <w:t xml:space="preserve">+ </w:t>
+      </w:r>
+      <w:r>
+        <w:rPr>
+          <w:i/>
+        </w:rPr>
+        <w:t>u</w:t>
+      </w:r>
+      <w:r>
+        <w:rPr>
+          <w:vertAlign w:val="subscript"/>
+        </w:rPr>
+        <w:t>2k</w:t>
+      </w:r>
+      <w:r>
+        <w:t xml:space="preserve"> = </w:t>
+      </w:r>
+      <w:r>
+        <w:rPr>
+          <w:i/>
+        </w:rPr>
+        <w:t>u</w:t>
+      </w:r>
+      <w:r>
+        <w:rPr>
+          <w:vertAlign w:val="subscript"/>
+        </w:rPr>
+        <w:t>2k+1</w:t>
+      </w:r>
+      <w:r>
+        <w:t xml:space="preserve"> - </w:t>
+      </w:r>
+      <w:r>
+        <w:t>1.</w:t>
+      </w:r>
+    </w:p>
+    <w:p>
+      <w:pPr>
+        <w:spacing w:after="0"/>
+      </w:pPr>
+    </w:p>
+    <w:p>
+      <w:pPr>
+        <w:spacing w:after="0"/>
+      </w:pPr>
+      <w:r>
+        <w:t>&lt;!DOCTYPE html&gt;</w:t>
+      </w:r>
+    </w:p>
+    <w:p>
+      <w:pPr>
+        <w:spacing w:after="0"/>
+      </w:pPr>
+      <w:r>
+        <w:t>&lt;html&gt;</w:t>
+      </w:r>
+    </w:p>
+    <w:p>
+      <w:pPr>
+        <w:spacing w:after="0"/>
+      </w:pPr>
+      <w:r>
+        <w:tab/>
+        <w:t>&lt;head&gt;</w:t>
+      </w:r>
+    </w:p>
+    <w:p>
+      <w:pPr>
+        <w:spacing w:after="0"/>
+      </w:pPr>
+      <w:r>
+        <w:tab/>
+      </w:r>
+      <w:r>
+        <w:tab/>
+        <w:t>&lt;meta charset="utf-8"&gt;</w:t>
+      </w:r>
+    </w:p>
+    <w:p>
+      <w:pPr>
+        <w:spacing w:after="0"/>
+      </w:pPr>
+      <w:r>
+        <w:tab/>
+      </w:r>
+      <w:r>
+        <w:tab/>
+        <w:t>&lt;title&gt;Question 2.16&lt;/title&gt;</w:t>
+      </w:r>
+    </w:p>
+    <w:p>
+      <w:pPr>
+        <w:spacing w:after="0"/>
+      </w:pPr>
+      <w:r>
+        <w:tab/>
+      </w:r>
+      <w:r>
+        <w:tab/>
+        <w:t>&lt;script type="text/javascript"&gt;</w:t>
+      </w:r>
+    </w:p>
+    <w:p>
+      <w:pPr>
+        <w:spacing w:after="0"/>
+      </w:pPr>
+      <w:r>
+        <w:tab/>
+      </w:r>
+      <w:r>
+        <w:tab/>
+        <w:t>//ONLY WORKS UP TO 77TH fibo(CHANGE LIMIT TO 76)</w:t>
+      </w:r>
+    </w:p>
+    <w:p>
+      <w:pPr>
+        <w:spacing w:after="0"/>
+      </w:pPr>
+      <w:r>
+        <w:tab/>
+      </w:r>
+      <w:r>
+        <w:tab/>
+        <w:t>function twoFibos(){</w:t>
+      </w:r>
+    </w:p>
+    <w:p>
+      <w:pPr>
+        <w:spacing w:after="0"/>
+      </w:pPr>
+      <w:r>
+        <w:tab/>
+      </w:r>
+      <w:r>
+        <w:tab/>
+      </w:r>
+      <w:r>
+        <w:tab/>
+        <w:t>var currentSum = 0;</w:t>
+      </w:r>
+    </w:p>
+    <w:p>
+      <w:pPr>
+        <w:spacing w:after="0"/>
+      </w:pPr>
+      <w:r>
+        <w:tab/>
+      </w:r>
+      <w:r>
+        <w:tab/>
+      </w:r>
+      <w:r>
+        <w:tab/>
+        <w:t>var fibos = [];</w:t>
+      </w:r>
+    </w:p>
+    <w:p>
+      <w:pPr>
+        <w:spacing w:after="0"/>
+      </w:pPr>
+      <w:r>
+        <w:tab/>
+      </w:r>
+      <w:r>
+        <w:tab/>
+      </w:r>
+      <w:r>
+        <w:tab/>
+        <w:t>var proof = true;</w:t>
+      </w:r>
+    </w:p>
+    <w:p>
+      <w:pPr>
+        <w:spacing w:after="0"/>
+      </w:pPr>
+      <w:r>
+        <w:tab/>
+      </w:r>
+      <w:r>
+        <w:tab/>
+      </w:r>
+      <w:r>
+        <w:tab/>
+        <w:t>var i = 0;</w:t>
+      </w:r>
+    </w:p>
+    <w:p>
+      <w:pPr>
+        <w:spacing w:after="0"/>
+      </w:pPr>
+    </w:p>
+    <w:p>
+      <w:pPr>
+        <w:spacing w:after="0"/>
+      </w:pPr>
+      <w:r>
+        <w:tab/>
+      </w:r>
+      <w:r>
+        <w:tab/>
+      </w:r>
+      <w:r>
+        <w:tab/>
+        <w:t>while(proof &amp;&amp; i &lt;= 77){</w:t>
+      </w:r>
+    </w:p>
+    <w:p>
+      <w:pPr>
+        <w:spacing w:after="0"/>
+      </w:pPr>
+      <w:r>
+        <w:tab/>
+      </w:r>
+      <w:r>
+        <w:tab/>
+      </w:r>
+      <w:r>
+        <w:tab/>
+      </w:r>
+      <w:r>
+        <w:tab/>
+        <w:t>var num = findFibo(i, fibos);</w:t>
+      </w:r>
+    </w:p>
+    <w:p>
+      <w:pPr>
+        <w:spacing w:after="0"/>
+      </w:pPr>
+      <w:r>
+        <w:tab/>
+      </w:r>
+      <w:r>
+        <w:tab/>
+      </w:r>
+      <w:r>
+        <w:tab/>
+      </w:r>
+      <w:r>
+        <w:tab/>
+        <w:t>fibos.push(num);</w:t>
+      </w:r>
+    </w:p>
+    <w:p>
+      <w:pPr>
+        <w:spacing w:after="0"/>
+      </w:pPr>
+    </w:p>
+    <w:p>
+      <w:pPr>
+        <w:spacing w:after="0"/>
+      </w:pPr>
+      <w:r>
+        <w:tab/>
+      </w:r>
+      <w:r>
+        <w:tab/>
+      </w:r>
+      <w:r>
+        <w:tab/>
+      </w:r>
+      <w:r>
+        <w:tab/>
+        <w:t>if((i + 1)%2 == 0){</w:t>
+      </w:r>
+    </w:p>
+    <w:p>
+      <w:pPr>
+        <w:spacing w:after="0"/>
+      </w:pPr>
+      <w:r>
+        <w:tab/>
+      </w:r>
+      <w:r>
+        <w:tab/>
+      </w:r>
+      <w:r>
+        <w:tab/>
+      </w:r>
+      <w:r>
+        <w:tab/>
+      </w:r>
+      <w:r>
+        <w:tab/>
+        <w:t>currentSum = currentSum + num;</w:t>
+      </w:r>
+    </w:p>
+    <w:p>
+      <w:pPr>
+        <w:spacing w:after="0"/>
+      </w:pPr>
+      <w:r>
+        <w:tab/>
+      </w:r>
+      <w:r>
+        <w:tab/>
+      </w:r>
+      <w:r>
+        <w:tab/>
+      </w:r>
+      <w:r>
+        <w:tab/>
+        <w:t>}</w:t>
+      </w:r>
+    </w:p>
+    <w:p>
+      <w:pPr>
+        <w:spacing w:after="0"/>
+      </w:pPr>
+      <w:r>
+        <w:tab/>
+      </w:r>
+      <w:r>
+        <w:tab/>
+      </w:r>
+      <w:r>
+        <w:tab/>
+      </w:r>
+      <w:r>
+        <w:tab/>
+        <w:t>else{</w:t>
+      </w:r>
+    </w:p>
+    <w:p>
+      <w:pPr>
+        <w:spacing w:after="0"/>
+      </w:pPr>
+      <w:r>
+        <w:tab/>
+      </w:r>
+      <w:r>
+        <w:tab/>
+      </w:r>
+      <w:r>
+        <w:tab/>
+      </w:r>
+      <w:r>
+        <w:tab/>
+      </w:r>
+      <w:r>
+        <w:tab/>
+        <w:t>if(i &gt; 2){</w:t>
+      </w:r>
+    </w:p>
+    <w:p>
+      <w:pPr>
+        <w:spacing w:after="0"/>
+      </w:pPr>
+      <w:r>
+        <w:tab/>
+      </w:r>
+      <w:r>
+        <w:tab/>
+      </w:r>
+      <w:r>
+        <w:tab/>
+      </w:r>
+      <w:r>
+        <w:tab/>
+      </w:r>
+      <w:r>
+        <w:tab/>
+      </w:r>
+      <w:r>
+        <w:tab/>
+        <w:t>if(currentSum != num - 1){</w:t>
+      </w:r>
+    </w:p>
+    <w:p>
+      <w:pPr>
+        <w:spacing w:after="0"/>
+      </w:pPr>
+      <w:r>
+        <w:tab/>
+      </w:r>
+      <w:r>
+        <w:tab/>
+      </w:r>
+      <w:r>
+        <w:tab/>
+      </w:r>
+      <w:r>
+        <w:tab/>
+      </w:r>
+      <w:r>
+        <w:tab/>
+      </w:r>
+      <w:r>
+        <w:tab/>
+      </w:r>
+      <w:r>
+        <w:tab/>
+        <w:t>proof = false;</w:t>
+      </w:r>
+    </w:p>
+    <w:p>
+      <w:pPr>
+        <w:spacing w:after="0"/>
+      </w:pPr>
+      <w:r>
+        <w:tab/>
+      </w:r>
+      <w:r>
+        <w:tab/>
+      </w:r>
+      <w:r>
+        <w:tab/>
+      </w:r>
+      <w:r>
+        <w:tab/>
+      </w:r>
+      <w:r>
+        <w:tab/>
+      </w:r>
+      <w:r>
+        <w:tab/>
+      </w:r>
+      <w:r>
+        <w:tab/>
+        <w:t>document.write("The sum is not equal");</w:t>
+      </w:r>
+    </w:p>
+    <w:p>
+      <w:pPr>
+        <w:spacing w:after="0"/>
+      </w:pPr>
+      <w:r>
+        <w:tab/>
+      </w:r>
+      <w:r>
+        <w:tab/>
+      </w:r>
+      <w:r>
+        <w:tab/>
+      </w:r>
+      <w:r>
+        <w:tab/>
+      </w:r>
+      <w:r>
+        <w:tab/>
+      </w:r>
+      <w:r>
+        <w:tab/>
+        <w:t>}</w:t>
+      </w:r>
+    </w:p>
+    <w:p>
+      <w:pPr>
+        <w:spacing w:after="0"/>
+      </w:pPr>
+      <w:r>
+        <w:tab/>
+      </w:r>
+      <w:r>
+        <w:tab/>
+      </w:r>
+      <w:r>
+        <w:tab/>
+      </w:r>
+      <w:r>
+        <w:tab/>
+      </w:r>
+      <w:r>
+        <w:tab/>
+        <w:t>}</w:t>
+      </w:r>
+    </w:p>
+    <w:p>
+      <w:pPr>
+        <w:spacing w:after="0"/>
+      </w:pPr>
+      <w:r>
+        <w:tab/>
+      </w:r>
+      <w:r>
+        <w:tab/>
+      </w:r>
+      <w:r>
+        <w:tab/>
+      </w:r>
+      <w:r>
+        <w:tab/>
+        <w:t>}</w:t>
+      </w:r>
+    </w:p>
+    <w:p>
+      <w:pPr>
+        <w:spacing w:after="0"/>
+      </w:pPr>
+      <w:r>
+        <w:tab/>
+      </w:r>
+      <w:r>
+        <w:tab/>
+      </w:r>
+      <w:r>
+        <w:tab/>
+      </w:r>
+      <w:r>
+        <w:tab/>
+        <w:t>i++;</w:t>
+      </w:r>
+    </w:p>
+    <w:p>
+      <w:pPr>
+        <w:spacing w:after="0"/>
+      </w:pPr>
+      <w:r>
+        <w:tab/>
+      </w:r>
+      <w:r>
+        <w:tab/>
+      </w:r>
+      <w:r>
+        <w:tab/>
+        <w:t>}</w:t>
+      </w:r>
+    </w:p>
+    <w:p>
+      <w:pPr>
+        <w:spacing w:after="0"/>
+      </w:pPr>
+      <w:r>
+        <w:tab/>
+      </w:r>
+      <w:r>
+        <w:tab/>
+      </w:r>
+      <w:r>
+        <w:tab/>
+        <w:t>document.write("The proof is " + proof);</w:t>
+      </w:r>
+    </w:p>
+    <w:p>
+      <w:pPr>
+        <w:spacing w:after="0"/>
+      </w:pPr>
+      <w:r>
+        <w:tab/>
+      </w:r>
+      <w:r>
+        <w:tab/>
+        <w:t>}</w:t>
+      </w:r>
+    </w:p>
+    <w:p>
+      <w:pPr>
+        <w:spacing w:after="0"/>
+      </w:pPr>
+    </w:p>
+    <w:p>
+      <w:pPr>
+        <w:spacing w:after="0"/>
+      </w:pPr>
+      <w:r>
+        <w:tab/>
+      </w:r>
+      <w:r>
+        <w:tab/>
+        <w:t>function findFibo(num, cached){</w:t>
+      </w:r>
+    </w:p>
+    <w:p>
+      <w:pPr>
+        <w:spacing w:after="0"/>
+      </w:pPr>
+      <w:r>
+        <w:tab/>
+      </w:r>
+      <w:r>
+        <w:tab/>
+      </w:r>
+      <w:r>
+        <w:tab/>
+        <w:t>if(num == 0){</w:t>
+      </w:r>
+    </w:p>
+    <w:p>
+      <w:pPr>
+        <w:spacing w:after="0"/>
+      </w:pPr>
+      <w:r>
+        <w:tab/>
+      </w:r>
+      <w:r>
+        <w:tab/>
+      </w:r>
+      <w:r>
+        <w:tab/>
+      </w:r>
+      <w:r>
+        <w:tab/>
+        <w:t>return 1;</w:t>
+      </w:r>
+    </w:p>
+    <w:p>
+      <w:pPr>
+        <w:spacing w:after="0"/>
+      </w:pPr>
+      <w:r>
+        <w:tab/>
+      </w:r>
+      <w:r>
+        <w:tab/>
+      </w:r>
+      <w:r>
+        <w:tab/>
+        <w:t>}</w:t>
+      </w:r>
+    </w:p>
+    <w:p>
+      <w:pPr>
+        <w:spacing w:after="0"/>
+      </w:pPr>
+      <w:r>
+        <w:tab/>
+      </w:r>
+      <w:r>
+        <w:tab/>
+      </w:r>
+      <w:r>
+        <w:tab/>
+        <w:t>else if(num == 1){</w:t>
+      </w:r>
+    </w:p>
+    <w:p>
+      <w:pPr>
+        <w:spacing w:after="0"/>
+      </w:pPr>
+      <w:r>
+        <w:tab/>
+      </w:r>
+      <w:r>
+        <w:tab/>
+      </w:r>
+      <w:r>
+        <w:tab/>
+      </w:r>
+      <w:r>
+        <w:tab/>
+        <w:t>return 1;</w:t>
+      </w:r>
+    </w:p>
+    <w:p>
+      <w:pPr>
+        <w:spacing w:after="0"/>
+      </w:pPr>
+      <w:r>
+        <w:tab/>
+      </w:r>
+      <w:r>
+        <w:tab/>
+      </w:r>
+      <w:r>
+        <w:tab/>
+        <w:t>}</w:t>
+      </w:r>
+    </w:p>
+    <w:p>
+      <w:pPr>
+        <w:spacing w:after="0"/>
+      </w:pPr>
+      <w:r>
+        <w:tab/>
+      </w:r>
+      <w:r>
+        <w:tab/>
+      </w:r>
+      <w:r>
+        <w:tab/>
+        <w:t>else{</w:t>
+      </w:r>
+    </w:p>
+    <w:p>
+      <w:pPr>
+        <w:spacing w:after="0"/>
+      </w:pPr>
+      <w:r>
+        <w:tab/>
+      </w:r>
+      <w:r>
+        <w:tab/>
+      </w:r>
+      <w:r>
+        <w:tab/>
+      </w:r>
+      <w:r>
+        <w:tab/>
+        <w:t>return cached[num - 1] + cached[num - 2];</w:t>
+      </w:r>
+    </w:p>
+    <w:p>
+      <w:pPr>
+        <w:spacing w:after="0"/>
+      </w:pPr>
+      <w:r>
+        <w:lastRenderedPageBreak/>
+        <w:tab/>
+      </w:r>
+      <w:r>
+        <w:tab/>
+      </w:r>
+      <w:r>
+        <w:tab/>
+        <w:t>}</w:t>
+      </w:r>
+    </w:p>
+    <w:p>
+      <w:pPr>
+        <w:spacing w:after="0"/>
+      </w:pPr>
+      <w:r>
+        <w:tab/>
+      </w:r>
+      <w:r>
+        <w:tab/>
+        <w:t>}</w:t>
+      </w:r>
+    </w:p>
+    <w:p>
+      <w:pPr>
+        <w:spacing w:after="0"/>
+      </w:pPr>
+      <w:r>
+        <w:tab/>
+      </w:r>
+      <w:r>
+        <w:tab/>
+        <w:t>&lt;/script&gt;</w:t>
+      </w:r>
+    </w:p>
+    <w:p>
+      <w:pPr>
+        <w:spacing w:after="0"/>
+      </w:pPr>
+      <w:r>
+        <w:tab/>
+        <w:t>&lt;/head&gt;</w:t>
+      </w:r>
+    </w:p>
+    <w:p>
+      <w:pPr>
+        <w:spacing w:after="0"/>
+      </w:pPr>
+      <w:r>
+        <w:tab/>
+        <w:t>&lt;body onload="twoFibos()"&gt;</w:t>
+      </w:r>
+    </w:p>
+    <w:p>
+      <w:pPr>
+        <w:spacing w:after="0"/>
+      </w:pPr>
+      <w:r>
+        <w:tab/>
+      </w:r>
+      <w:r>
+        <w:tab/>
+        <w:t>&lt;h1&gt;Even Fibonacci&lt;/h1&gt;&lt;br/&gt;</w:t>
+      </w:r>
+    </w:p>
+    <w:p>
+      <w:pPr>
+        <w:spacing w:after="0"/>
+      </w:pPr>
+      <w:r>
+        <w:tab/>
+        <w:t>&lt;/body&gt;</w:t>
+      </w:r>
+    </w:p>
+    <w:p>
+      <w:pPr>
+        <w:spacing w:after="0"/>
+      </w:pPr>
+      <w:r>
+        <w:t>&lt;/html&gt;</w:t>
+      </w:r>
+    </w:p>
+    <w:p>
+      <w:r>
+        <w:br w:type="page"/>
+      </w:r>
+    </w:p>
+    <w:p>
+      <w:pPr>
+        <w:spacing w:after="0"/>
+      </w:pPr>
+      <w:r>
+        <w:lastRenderedPageBreak/>
+        <w:t>18.</w:t>
+      </w:r>
+      <w:r>
+        <w:tab/>
+        <w:t xml:space="preserve">* Verify that for </w:t>
+      </w:r>
+      <w:r>
+        <w:rPr>
+          <w:i/>
+        </w:rPr>
+        <w:t>n</w:t>
+      </w:r>
+      <w:r>
+        <w:t xml:space="preserve"> ≤ 100, we have </w:t>
+      </w:r>
+      <w:r>
+        <w:rPr>
+          <w:i/>
+        </w:rPr>
+        <w:t>u</w:t>
+      </w:r>
+      <w:r>
+        <w:rPr>
+          <w:vertAlign w:val="subscript"/>
+        </w:rPr>
+        <w:t>n</w:t>
+      </w:r>
+      <w:r>
+        <w:rPr>
+          <w:vertAlign w:val="superscript"/>
+        </w:rPr>
+        <w:t>2</w:t>
+      </w:r>
+      <w:r>
+        <w:t xml:space="preserve"> -</w:t>
+      </w:r>
+      <w:r>
+        <w:t xml:space="preserve"> </w:t>
+      </w:r>
+      <w:r>
+        <w:rPr>
+          <w:i/>
+        </w:rPr>
+        <w:t>u</w:t>
+      </w:r>
+      <w:r>
+        <w:rPr>
+          <w:vertAlign w:val="subscript"/>
+        </w:rPr>
+        <w:t>n+1</w:t>
+      </w:r>
+      <w:r>
+        <w:rPr>
+          <w:i/>
+        </w:rPr>
+        <w:t>u</w:t>
+      </w:r>
+      <w:r>
+        <w:rPr>
+          <w:vertAlign w:val="subscript"/>
+        </w:rPr>
+        <w:t>n-</w:t>
+      </w:r>
+      <w:r>
+        <w:rPr>
+          <w:vertAlign w:val="subscript"/>
+        </w:rPr>
+        <w:t>1</w:t>
+      </w:r>
+      <w:r>
+        <w:t xml:space="preserve"> = (-</w:t>
+      </w:r>
+      <w:r>
+        <w:t>1)</w:t>
+      </w:r>
+      <w:r>
+        <w:rPr>
+          <w:vertAlign w:val="superscript"/>
+        </w:rPr>
+        <w:t>n</w:t>
+      </w:r>
+      <w:r>
+        <w:rPr>
+          <w:vertAlign w:val="superscript"/>
+        </w:rPr>
+        <w:t>-</w:t>
+      </w:r>
       <w:bookmarkStart w:id="0" w:name="_GoBack"/>
       <w:bookmarkEnd w:id="0"/>
+      <w:r>
+        <w:rPr>
+          <w:vertAlign w:val="superscript"/>
+        </w:rPr>
+        <w:t>1</w:t>
+      </w:r>
+      <w:r>
+        <w:t>.</w:t>
+      </w:r>
     </w:p>
     <w:sectPr>
       <w:headerReference w:type="default" r:id="rId8"/>
@@ -2696,7 +6893,7 @@
       <w:rPr>
         <w:noProof/>
       </w:rPr>
-      <w:t>5</w:t>
+      <w:t>15</w:t>
     </w:r>
     <w:r>
       <w:rPr>

</xml_diff>